<commit_message>
Added a comment about the advanced search engine settings to chapter 1.3.
</commit_message>
<xml_diff>
--- a/wiki/tutorial/1 - Identification/1.3 - Peptide-Spectrum Matching/1.3_peptide_to_spectrum_matching.docx
+++ b/wiki/tutorial/1 - Identification/1.3 - Peptide-Spectrum Matching/1.3_peptide_to_spectrum_matching.docx
@@ -4037,7 +4037,88 @@
           <w:lang w:val="nb-NO" w:eastAsia="nb-NO"/>
         </w:rPr>
         <w:pict>
-          <v:shape id="_x0000_s1083" type="#_x0000_t202" style="position:absolute;left:0;text-align:left;margin-left:7.2pt;margin-top:43.5pt;width:443.4pt;height:57.1pt;z-index:251665408;mso-position-horizontal-relative:margin" fillcolor="#ffc">
+          <v:shape id="_x0000_s1085" type="#_x0000_t202" style="position:absolute;left:0;text-align:left;margin-left:7.2pt;margin-top:106.4pt;width:443.4pt;height:73.85pt;z-index:251666432;mso-position-horizontal-relative:margin" fillcolor="#ffc">
+            <v:textbox>
+              <w:txbxContent>
+                <w:p>
+                  <w:pPr>
+                    <w:jc w:val="both"/>
+                    <w:rPr>
+                      <w:sz w:val="20"/>
+                      <w:szCs w:val="20"/>
+                    </w:rPr>
+                  </w:pPr>
+                  <w:r>
+                    <w:rPr>
+                      <w:b/>
+                      <w:sz w:val="20"/>
+                      <w:szCs w:val="20"/>
+                    </w:rPr>
+                    <w:t>Tip:</w:t>
+                  </w:r>
+                  <w:r>
+                    <w:rPr>
+                      <w:sz w:val="20"/>
+                      <w:szCs w:val="20"/>
+                    </w:rPr>
+                    <w:br/>
+                  </w:r>
+                  <w:r>
+                    <w:rPr>
+                      <w:i/>
+                      <w:lang w:val="en-GB"/>
+                    </w:rPr>
+                    <w:t xml:space="preserve">Advanced search engine settings are available by clicking the settings icon </w:t>
+                  </w:r>
+                  <w:r>
+                    <w:rPr>
+                      <w:i/>
+                      <w:lang w:val="en-GB"/>
+                    </w:rPr>
+                    <w:t>to the</w:t>
+                  </w:r>
+                  <w:r>
+                    <w:rPr>
+                      <w:i/>
+                      <w:lang w:val="en-GB"/>
+                    </w:rPr>
+                    <w:t xml:space="preserve"> right of each search engine</w:t>
+                  </w:r>
+                  <w:r>
+                    <w:rPr>
+                      <w:i/>
+                      <w:lang w:val="en-GB"/>
+                    </w:rPr>
+                    <w:t>.</w:t>
+                  </w:r>
+                  <w:r>
+                    <w:rPr>
+                      <w:i/>
+                      <w:lang w:val="en-GB"/>
+                    </w:rPr>
+                    <w:t xml:space="preserve"> Note: changing these are reco</w:t>
+                  </w:r>
+                  <w:r>
+                    <w:rPr>
+                      <w:i/>
+                      <w:lang w:val="en-GB"/>
+                    </w:rPr>
+                    <w:t>mmended for advanced users only!</w:t>
+                  </w:r>
+                </w:p>
+              </w:txbxContent>
+            </v:textbox>
+            <w10:wrap type="square" anchorx="margin"/>
+          </v:shape>
+        </w:pict>
+      </w:r>
+      <w:r>
+        <w:rPr>
+          <w:noProof/>
+          <w:lang w:val="nb-NO" w:eastAsia="nb-NO"/>
+        </w:rPr>
+        <w:pict>
+          <v:shape id="_x0000_s1083" type="#_x0000_t202" style="position:absolute;left:0;text-align:left;margin-left:7.2pt;margin-top:23.1pt;width:443.4pt;height:57.1pt;z-index:251665408;mso-position-horizontal-relative:margin" fillcolor="#ffc">
             <v:textbox style="mso-next-textbox:#_x0000_s1083">
               <w:txbxContent>
                 <w:p>
@@ -4090,20 +4171,6 @@
             <w10:wrap type="square" anchorx="margin"/>
           </v:shape>
         </w:pict>
-      </w:r>
-    </w:p>
-    <w:p>
-      <w:pPr>
-        <w:spacing w:after="0" w:line="240" w:lineRule="auto"/>
-        <w:rPr>
-          <w:lang w:val="en-GB"/>
-        </w:rPr>
-      </w:pPr>
-      <w:r>
-        <w:rPr>
-          <w:lang w:val="en-GB"/>
-        </w:rPr>
-        <w:br w:type="page"/>
       </w:r>
     </w:p>
     <w:p>
@@ -8634,7 +8701,7 @@
 </file>
 
 <file path=customXml/itemProps1.xml><?xml version="1.0" encoding="utf-8"?>
-<ds:datastoreItem xmlns:ds="http://schemas.openxmlformats.org/officeDocument/2006/customXml" ds:itemID="{B6C96B66-9D6A-4D92-BC5E-B69AAF6296CC}">
+<ds:datastoreItem xmlns:ds="http://schemas.openxmlformats.org/officeDocument/2006/customXml" ds:itemID="{AAF1C116-5816-45AF-90A4-4F49039EE739}">
   <ds:schemaRefs>
     <ds:schemaRef ds:uri="http://schemas.openxmlformats.org/officeDocument/2006/bibliography"/>
   </ds:schemaRefs>

</xml_diff>

<commit_message>
Updated the getting started slides where MS-GF+ is now also mentioned. Updated chapter 1.3 to include MS-GF+.
</commit_message>
<xml_diff>
--- a/wiki/tutorial/1 - Identification/1.3 - Peptide-Spectrum Matching/1.3_peptide_to_spectrum_matching.docx
+++ b/wiki/tutorial/1 - Identification/1.3 - Peptide-Spectrum Matching/1.3_peptide_to_spectrum_matching.docx
@@ -121,89 +121,7 @@
         <w:t xml:space="preserve">using </w:t>
       </w:r>
       <w:r>
-        <w:rPr>
-          <w:color w:val="1F497D" w:themeColor="text2"/>
-        </w:rPr>
-        <w:t>OMSSA</w:t>
-      </w:r>
-      <w:hyperlink w:anchor="_ENREF_1" w:tooltip="Geer, 2004 #16" w:history="1">
-        <w:r>
-          <w:rPr>
-            <w:b/>
-          </w:rPr>
-          <w:fldChar w:fldCharType="begin"/>
-        </w:r>
-        <w:r>
-          <w:rPr>
-            <w:b/>
-          </w:rPr>
-          <w:instrText xml:space="preserve"> ADDIN EN.CITE &lt;EndNote&gt;&lt;Cite&gt;&lt;Author&gt;Geer&lt;/Author&gt;&lt;Year&gt;2004&lt;/Year&gt;&lt;RecNum&gt;16&lt;/RecNum&gt;&lt;DisplayText&gt;&lt;style face="superscript"&gt;1&lt;/style&gt;&lt;/DisplayText&gt;&lt;record&gt;&lt;rec-number&gt;16&lt;/rec-number&gt;&lt;foreign-keys&gt;&lt;key app="EN" db-id="sexxdt0zj29tdleaertp5we3atxa92z9waxz"&gt;16&lt;/key&gt;&lt;/foreign-keys&gt;&lt;ref-type name="Journal Article"&gt;17&lt;/ref-type&gt;&lt;contributors&gt;&lt;authors&gt;&lt;author&gt;Geer, L. Y.&lt;/author&gt;&lt;author&gt;Markey, S. P.&lt;/author&gt;&lt;author&gt;Kowalak, J. A.&lt;/author&gt;&lt;author&gt;Wagner, L.&lt;/author&gt;&lt;author&gt;Xu, M.&lt;/author&gt;&lt;author&gt;Maynard, D. M.&lt;/author&gt;&lt;author&gt;Yang, X.&lt;/author&gt;&lt;author&gt;Shi, W.&lt;/author&gt;&lt;author&gt;Bryant, S. H.&lt;/author&gt;&lt;/authors&gt;&lt;/contributors&gt;&lt;auth-address&gt;National Center for Biotechnology Information, National Library of Medicine, National Institutes of Health, Bethesda, Maryland 20894, USA. lewisg@mail.nih.gov&lt;/auth-address&gt;&lt;titles&gt;&lt;title&gt;Open mass spectrometry search algorithm&lt;/title&gt;&lt;secondary-title&gt;J Proteome Res&lt;/secondary-title&gt;&lt;/titles&gt;&lt;periodical&gt;&lt;full-title&gt;J Proteome Res&lt;/full-title&gt;&lt;/periodical&gt;&lt;pages&gt;958-64&lt;/pages&gt;&lt;volume&gt;3&lt;/volume&gt;&lt;number&gt;5&lt;/number&gt;&lt;edition&gt;2004/10/12&lt;/edition&gt;&lt;keywords&gt;&lt;keyword&gt;*Algorithms&lt;/keyword&gt;&lt;keyword&gt;Computational Biology/*methods&lt;/keyword&gt;&lt;keyword&gt;Databases, Protein&lt;/keyword&gt;&lt;keyword&gt;False Positive Reactions&lt;/keyword&gt;&lt;keyword&gt;Mass Spectrometry/methods&lt;/keyword&gt;&lt;keyword&gt;Peptide Fragments/analysis&lt;/keyword&gt;&lt;keyword&gt;Poisson Distribution&lt;/keyword&gt;&lt;keyword&gt;Proteins/*analysis&lt;/keyword&gt;&lt;keyword&gt;Proteomics/*methods&lt;/keyword&gt;&lt;keyword&gt;ROC Curve&lt;/keyword&gt;&lt;keyword&gt;Reproducibility of Results&lt;/keyword&gt;&lt;/keywords&gt;&lt;dates&gt;&lt;year&gt;2004&lt;/year&gt;&lt;pub-dates&gt;&lt;date&gt;Sep-Oct&lt;/date&gt;&lt;/pub-dates&gt;&lt;/dates&gt;&lt;isbn&gt;1535-3893 (Print)&amp;#xD;1535-3893 (Linking)&lt;/isbn&gt;&lt;accession-num&gt;15473683&lt;/accession-num&gt;&lt;urls&gt;&lt;related-urls&gt;&lt;url&gt;http://www.ncbi.nlm.nih.gov/pubmed/15473683&lt;/url&gt;&lt;/related-urls&gt;&lt;/urls&gt;&lt;electronic-resource-num&gt;10.1021/pr0499491&lt;/electronic-resource-num&gt;&lt;language&gt;eng&lt;/language&gt;&lt;/record&gt;&lt;/Cite&gt;&lt;/EndNote&gt;</w:instrText>
-        </w:r>
-        <w:r>
-          <w:rPr>
-            <w:b/>
-          </w:rPr>
-          <w:fldChar w:fldCharType="separate"/>
-        </w:r>
-        <w:r>
-          <w:rPr>
-            <w:b/>
-            <w:noProof/>
-            <w:vertAlign w:val="superscript"/>
-          </w:rPr>
-          <w:t>1</w:t>
-        </w:r>
-        <w:r>
-          <w:rPr>
-            <w:b/>
-          </w:rPr>
-          <w:fldChar w:fldCharType="end"/>
-        </w:r>
-      </w:hyperlink>
-      <w:r>
-        <w:t xml:space="preserve"> and </w:t>
-      </w:r>
-      <w:proofErr w:type="spellStart"/>
-      <w:r>
-        <w:rPr>
-          <w:color w:val="1F497D" w:themeColor="text2"/>
-        </w:rPr>
-        <w:t>X!Tandem</w:t>
-      </w:r>
-      <w:proofErr w:type="spellEnd"/>
-      <w:r>
-        <w:fldChar w:fldCharType="begin"/>
-      </w:r>
-      <w:r>
-        <w:instrText>HYPERLINK \l "_ENREF_2" \o "Craig, 2004 #46"</w:instrText>
-      </w:r>
-      <w:r>
-        <w:fldChar w:fldCharType="separate"/>
-      </w:r>
-      <w:r>
-        <w:fldChar w:fldCharType="begin"/>
-      </w:r>
-      <w:r>
-        <w:instrText xml:space="preserve"> ADDIN EN.CITE &lt;EndNote&gt;&lt;Cite&gt;&lt;Author&gt;Craig&lt;/Author&gt;&lt;Year&gt;2004&lt;/Year&gt;&lt;RecNum&gt;46&lt;/RecNum&gt;&lt;DisplayText&gt;&lt;style face="superscript"&gt;2&lt;/style&gt;&lt;/DisplayText&gt;&lt;record&gt;&lt;rec-number&gt;46&lt;/rec-number&gt;&lt;foreign-keys&gt;&lt;key app="EN" db-id="sexxdt0zj29tdleaertp5we3atxa92z9waxz"&gt;46&lt;/key&gt;&lt;/foreign-keys&gt;&lt;ref-type name="Journal Article"&gt;17&lt;/ref-type&gt;&lt;contributors&gt;&lt;authors&gt;&lt;author&gt;Craig, R.&lt;/author&gt;&lt;author&gt;Beavis, R. C.&lt;/author&gt;&lt;/authors&gt;&lt;/contributors&gt;&lt;auth-address&gt;Manitoba Centre for Proteomics, University of Manitoba, Winnipeg, MB, Canada R3T 2N2.&lt;/auth-address&gt;&lt;titles&gt;&lt;title&gt;TANDEM: matching proteins with tandem mass spectra&lt;/title&gt;&lt;secondary-title&gt;Bioinformatics&lt;/secondary-title&gt;&lt;/titles&gt;&lt;periodical&gt;&lt;full-title&gt;Bioinformatics&lt;/full-title&gt;&lt;/periodical&gt;&lt;pages&gt;1466-7&lt;/pages&gt;&lt;volume&gt;20&lt;/volume&gt;&lt;number&gt;9&lt;/number&gt;&lt;edition&gt;2004/02/21&lt;/edition&gt;&lt;keywords&gt;&lt;keyword&gt;*Algorithms&lt;/keyword&gt;&lt;keyword&gt;Databases, Protein&lt;/keyword&gt;&lt;keyword&gt;Information Storage and Retrieval/*methods&lt;/keyword&gt;&lt;keyword&gt;Mass Spectrometry/*methods&lt;/keyword&gt;&lt;keyword&gt;Proteins/*analysis/*chemistry&lt;/keyword&gt;&lt;keyword&gt;Sequence Alignment/methods&lt;/keyword&gt;&lt;keyword&gt;Sequence Analysis, Protein/*methods&lt;/keyword&gt;&lt;keyword&gt;Sequence Homology, Amino Acid&lt;/keyword&gt;&lt;keyword&gt;*Software&lt;/keyword&gt;&lt;/keywords&gt;&lt;dates&gt;&lt;year&gt;2004&lt;/year&gt;&lt;pub-dates&gt;&lt;date&gt;Jun 12&lt;/date&gt;&lt;/pub-dates&gt;&lt;/dates&gt;&lt;isbn&gt;1367-4803 (Print)&amp;#xD;1367-4803 (Linking)&lt;/isbn&gt;&lt;accession-num&gt;14976030&lt;/accession-num&gt;&lt;urls&gt;&lt;related-urls&gt;&lt;url&gt;http://www.ncbi.nlm.nih.gov/pubmed/14976030&lt;/url&gt;&lt;/related-urls&gt;&lt;/urls&gt;&lt;electronic-resource-num&gt;10.1093/bioinformatics/bth092&amp;#xD;bth092 [pii]&lt;/electronic-resource-num&gt;&lt;language&gt;eng&lt;/language&gt;&lt;/record&gt;&lt;/Cite&gt;&lt;/EndNote&gt;</w:instrText>
-      </w:r>
-      <w:r>
-        <w:fldChar w:fldCharType="separate"/>
-      </w:r>
-      <w:r>
-        <w:rPr>
-          <w:noProof/>
-          <w:vertAlign w:val="superscript"/>
-        </w:rPr>
-        <w:t>2</w:t>
-      </w:r>
-      <w:r>
-        <w:fldChar w:fldCharType="end"/>
-      </w:r>
-      <w:r>
-        <w:fldChar w:fldCharType="end"/>
-      </w:r>
-      <w:r>
-        <w:t xml:space="preserve">, two freely available </w:t>
+        <w:t xml:space="preserve">freely available </w:t>
       </w:r>
       <w:r>
         <w:t xml:space="preserve">proteomics </w:t>
@@ -764,32 +682,169 @@
         <w:jc w:val="both"/>
       </w:pPr>
       <w:r>
+        <w:rPr>
+          <w:color w:val="1F497D" w:themeColor="text2"/>
+          <w:lang w:val="nb-NO"/>
+        </w:rPr>
         <w:lastRenderedPageBreak/>
-        <w:t xml:space="preserve">Both </w:t>
-      </w:r>
+        <w:t>OMSSA</w:t>
+      </w:r>
+      <w:hyperlink w:anchor="_ENREF_1" w:tooltip="Geer, 2004 #16" w:history="1">
+        <w:r>
+          <w:rPr>
+            <w:b/>
+          </w:rPr>
+          <w:fldChar w:fldCharType="begin"/>
+        </w:r>
+        <w:r>
+          <w:rPr>
+            <w:b/>
+            <w:lang w:val="nb-NO"/>
+          </w:rPr>
+          <w:instrText xml:space="preserve"> ADDIN EN.CITE &lt;EndNote&gt;&lt;Cite&gt;&lt;Author&gt;Geer&lt;/Author&gt;&lt;Year&gt;2004&lt;/Year&gt;&lt;RecNum&gt;16&lt;/RecNum&gt;&lt;DisplayText&gt;&lt;style face="superscript"&gt;1&lt;/style&gt;&lt;/DisplayText&gt;&lt;record&gt;&lt;rec-number&gt;16&lt;/rec-number&gt;&lt;foreign-keys&gt;&lt;key app="EN" db-id="sexxdt0zj29tdleaertp5we3atxa92z9waxz"&gt;16&lt;/key&gt;&lt;/foreign-keys&gt;&lt;ref-type name="Journal Article"&gt;17&lt;/ref-type&gt;&lt;contributors&gt;&lt;authors&gt;&lt;author&gt;Geer, L. Y.&lt;/author&gt;&lt;author&gt;Markey, S. P.&lt;/author&gt;&lt;author&gt;Kowalak, J. A.&lt;/author&gt;&lt;author&gt;Wagner, L.&lt;/author&gt;&lt;author&gt;Xu, M.&lt;/author&gt;&lt;author&gt;Maynard, D. M.&lt;/author&gt;&lt;author&gt;Yang, X.&lt;/author&gt;&lt;author&gt;Shi, W.&lt;/author&gt;&lt;author&gt;Bryant, S. H.&lt;/author&gt;&lt;/authors&gt;&lt;/contributors&gt;&lt;auth-address&gt;National Center for Biotechnology Information, National Library of Medicine, National Institutes of Health, Bethesda, Maryland 20894, USA. lewisg@mail.nih.gov&lt;/auth-address&gt;&lt;titles&gt;&lt;title&gt;Open mass spectrometry search algorithm&lt;/title&gt;&lt;secondary-title&gt;J Proteome Res&lt;/secondary-title&gt;&lt;/titles&gt;&lt;periodical&gt;&lt;full-title&gt;J Proteome Res&lt;/full-title&gt;&lt;/periodical&gt;&lt;pages&gt;958-64&lt;/pages&gt;&lt;volume&gt;3&lt;/volume&gt;&lt;number&gt;5&lt;/number&gt;&lt;edition&gt;2004/10/12&lt;/edition&gt;&lt;keywords&gt;&lt;keyword&gt;*Algorithms&lt;/keyword&gt;&lt;keyword&gt;Computational Biology/*methods&lt;/keyword&gt;&lt;keyword&gt;Databases, Protein&lt;/keyword&gt;&lt;keyword&gt;False Positive Reactions&lt;/keyword&gt;&lt;keyword&gt;Mass Spectrometry/methods&lt;/keyword&gt;&lt;keyword&gt;Peptide Fragments/analysis&lt;/keyword&gt;&lt;keyword&gt;Poisson Distribution&lt;/keyword&gt;&lt;keyword&gt;Proteins/*analysis&lt;/keyword&gt;&lt;keyword&gt;Proteomics/*methods&lt;/keyword&gt;&lt;keyword&gt;ROC Curve&lt;/keyword&gt;&lt;keyword&gt;Reproducibility of Results&lt;/keyword&gt;&lt;/keywords&gt;&lt;dates&gt;&lt;year&gt;2004&lt;/year&gt;&lt;pub-dates&gt;&lt;date&gt;Sep-Oct&lt;/date&gt;&lt;/pub-dates&gt;&lt;/dates&gt;&lt;isbn&gt;1535-3893 (Print)&amp;#xD;1535-3893 (Linking)&lt;/isbn&gt;&lt;accession-num&gt;15473683&lt;/accession-num&gt;&lt;urls&gt;&lt;related-urls&gt;&lt;url&gt;http://www.ncbi.nlm.nih.gov/pubmed/15473683&lt;/url&gt;&lt;/related-urls&gt;&lt;/urls&gt;&lt;electronic-resource-num&gt;10.1021/pr0499491&lt;/electronic-resource-num&gt;&lt;language&gt;eng&lt;/language&gt;&lt;/record&gt;&lt;/Cite&gt;&lt;/EndNote&gt;</w:instrText>
+        </w:r>
+        <w:r>
+          <w:rPr>
+            <w:b/>
+          </w:rPr>
+          <w:fldChar w:fldCharType="separate"/>
+        </w:r>
+        <w:r>
+          <w:rPr>
+            <w:b/>
+            <w:noProof/>
+            <w:vertAlign w:val="superscript"/>
+            <w:lang w:val="nb-NO"/>
+          </w:rPr>
+          <w:t>1</w:t>
+        </w:r>
+        <w:r>
+          <w:rPr>
+            <w:b/>
+          </w:rPr>
+          <w:fldChar w:fldCharType="end"/>
+        </w:r>
+      </w:hyperlink>
+      <w:r>
+        <w:rPr>
+          <w:lang w:val="nb-NO"/>
+        </w:rPr>
+        <w:t>,</w:t>
+      </w:r>
+      <w:r>
+        <w:rPr>
+          <w:lang w:val="nb-NO"/>
+        </w:rPr>
+        <w:t xml:space="preserve"> </w:t>
+      </w:r>
+      <w:proofErr w:type="spellStart"/>
       <w:r>
         <w:rPr>
           <w:color w:val="1F497D" w:themeColor="text2"/>
-        </w:rPr>
-        <w:t>OMSSA</w:t>
-      </w:r>
-      <w:r>
-        <w:t xml:space="preserve"> and </w:t>
-      </w:r>
-      <w:proofErr w:type="spellStart"/>
+          <w:lang w:val="nb-NO"/>
+        </w:rPr>
+        <w:t>X!Tandem</w:t>
+      </w:r>
+      <w:proofErr w:type="spellEnd"/>
+      <w:r>
+        <w:fldChar w:fldCharType="begin"/>
+      </w:r>
+      <w:r>
+        <w:rPr>
+          <w:lang w:val="nb-NO"/>
+        </w:rPr>
+        <w:instrText>HYPERLINK \l "_ENREF_2" \o "Craig, 2004 #46"</w:instrText>
+      </w:r>
+      <w:r>
+        <w:fldChar w:fldCharType="separate"/>
+      </w:r>
+      <w:r>
+        <w:fldChar w:fldCharType="begin"/>
+      </w:r>
+      <w:r>
+        <w:rPr>
+          <w:lang w:val="nb-NO"/>
+        </w:rPr>
+        <w:instrText xml:space="preserve"> ADDIN EN.CITE &lt;EndNote&gt;&lt;Cite&gt;&lt;Author&gt;Craig&lt;/Author&gt;&lt;Year&gt;2004&lt;/Year&gt;&lt;RecNum&gt;46&lt;/RecNum&gt;&lt;DisplayText&gt;&lt;style face="superscript"&gt;2&lt;/style&gt;&lt;/DisplayText&gt;&lt;record&gt;&lt;rec-number&gt;46&lt;/rec-number&gt;&lt;foreign-keys&gt;&lt;key app="EN" db-id="sexxdt0zj29tdleaertp5we3atxa92z9waxz"&gt;46&lt;/key&gt;&lt;/foreign-keys&gt;&lt;ref-type name="Journal Article"&gt;17&lt;/ref-type&gt;&lt;contributors&gt;&lt;authors&gt;&lt;author&gt;Craig, R.&lt;/author&gt;&lt;author&gt;Beavis, R. C.&lt;/author&gt;&lt;/authors&gt;&lt;/contributors&gt;&lt;auth-address&gt;Manitoba Centre for Proteomics, University of Manitoba, Winnipeg, MB, Canada R3T 2N2.&lt;/auth-address&gt;&lt;titles&gt;&lt;title&gt;TANDEM: matching proteins with tandem mass spectra&lt;/title&gt;&lt;secondary-title&gt;Bioinformatics&lt;/secondary-title&gt;&lt;/titles&gt;&lt;periodical&gt;&lt;full-title&gt;Bioinformatics&lt;/full-title&gt;&lt;/periodical&gt;&lt;pages&gt;1466-7&lt;/pages&gt;&lt;volume&gt;20&lt;/volume&gt;&lt;number&gt;9&lt;/number&gt;&lt;edition&gt;2004/02/21&lt;/edition&gt;&lt;keywords&gt;&lt;keyword&gt;*Algorithms&lt;/keyword&gt;&lt;keyword&gt;Databases, Protein&lt;/keyword&gt;&lt;keyword&gt;Information Storage and Retrieval/*methods&lt;/keyword&gt;&lt;keyword&gt;Mass Spectrometry/*methods&lt;/keyword&gt;&lt;keyword&gt;Proteins/*analysis/*chemistry&lt;/keyword&gt;&lt;keyword&gt;Sequence Alignment/methods&lt;/keyword&gt;&lt;keyword&gt;Sequence Analysis, Protein/*methods&lt;/keyword&gt;&lt;keyword&gt;Sequence Homology, Amino Acid&lt;/keyword&gt;&lt;keyword&gt;*Software&lt;/keyword&gt;&lt;/keywords&gt;&lt;dates&gt;&lt;year&gt;2004&lt;/year&gt;&lt;pub-dates&gt;&lt;date&gt;Jun 12&lt;/date&gt;&lt;/pub-dates&gt;&lt;/dates&gt;&lt;isbn&gt;1367-4803 (Print)&amp;#xD;1367-4803 (Linking)&lt;/isbn&gt;&lt;accession-num&gt;14976030&lt;/accession-num&gt;&lt;urls&gt;&lt;related-urls&gt;&lt;url&gt;http://www.ncbi.nlm.nih.gov/pubmed/14976030&lt;/url&gt;&lt;/related-urls&gt;&lt;/urls&gt;&lt;electronic-resource-num&gt;10.1093/bioinformatics/bth092&amp;#xD;bth092 [pii]&lt;/electronic-resource-num&gt;&lt;language&gt;eng&lt;/language&gt;&lt;/record&gt;&lt;/Cite&gt;&lt;/EndNote&gt;</w:instrText>
+      </w:r>
+      <w:r>
+        <w:fldChar w:fldCharType="separate"/>
+      </w:r>
+      <w:r>
+        <w:rPr>
+          <w:noProof/>
+          <w:vertAlign w:val="superscript"/>
+          <w:lang w:val="nb-NO"/>
+        </w:rPr>
+        <w:t>2</w:t>
+      </w:r>
+      <w:r>
+        <w:fldChar w:fldCharType="end"/>
+      </w:r>
+      <w:r>
+        <w:fldChar w:fldCharType="end"/>
+      </w:r>
+      <w:r>
+        <w:rPr>
+          <w:lang w:val="nb-NO"/>
+        </w:rPr>
+        <w:t xml:space="preserve"> </w:t>
+      </w:r>
+      <w:r>
+        <w:rPr>
+          <w:lang w:val="nb-NO"/>
+        </w:rPr>
+        <w:t xml:space="preserve">and </w:t>
+      </w:r>
       <w:r>
         <w:rPr>
           <w:color w:val="1F497D" w:themeColor="text2"/>
-        </w:rPr>
-        <w:t>X!</w:t>
+          <w:lang w:val="nb-NO"/>
+        </w:rPr>
+        <w:t>MS-GF+</w:t>
       </w:r>
       <w:r>
         <w:rPr>
           <w:color w:val="1F497D" w:themeColor="text2"/>
-        </w:rPr>
-        <w:t>Tandem</w:t>
-      </w:r>
-      <w:proofErr w:type="spellEnd"/>
+          <w:lang w:val="nb-NO"/>
+        </w:rPr>
+        <w:fldChar w:fldCharType="begin"/>
+      </w:r>
+      <w:r>
+        <w:rPr>
+          <w:color w:val="1F497D" w:themeColor="text2"/>
+          <w:lang w:val="nb-NO"/>
+        </w:rPr>
+        <w:instrText xml:space="preserve"> ADDIN EN.CITE &lt;EndNote&gt;&lt;Cite&gt;&lt;Author&gt;Kim&lt;/Author&gt;&lt;RecNum&gt;404&lt;/RecNum&gt;&lt;record&gt;&lt;rec-number&gt;404&lt;/rec-number&gt;&lt;foreign-keys&gt;&lt;key app="EN" db-id="wsxvrwestxpfw9e2re6pzxdopvfd2pfwxadz"&gt;404&lt;/key&gt;&lt;/foreign-keys&gt;&lt;ref-type name="Journal Article"&gt;17&lt;/ref-type&gt;&lt;contributors&gt;&lt;authors&gt;&lt;author&gt;Kim, S.&lt;/author&gt;&lt;/authors&gt;&lt;/contributors&gt;&lt;titles&gt;&lt;title&gt;MS-GF+: https://bix-lab.ucsd.edu/pages/viewpage.action?pageId=13533355&lt;/title&gt;&lt;/titles&gt;&lt;dates&gt;&lt;</w:instrText>
+      </w:r>
+      <w:r>
+        <w:rPr>
+          <w:color w:val="1F497D" w:themeColor="text2"/>
+        </w:rPr>
+        <w:instrText>/dates&gt;&lt;urls&gt;&lt;/urls&gt;&lt;/record&gt;&lt;/Cite&gt;&lt;/EndNote&gt;</w:instrText>
+      </w:r>
+      <w:r>
+        <w:rPr>
+          <w:color w:val="1F497D" w:themeColor="text2"/>
+          <w:lang w:val="nb-NO"/>
+        </w:rPr>
+        <w:fldChar w:fldCharType="separate"/>
+      </w:r>
+      <w:r>
+        <w:rPr>
+          <w:noProof/>
+          <w:color w:val="1F497D" w:themeColor="text2"/>
+          <w:vertAlign w:val="superscript"/>
+        </w:rPr>
+        <w:t>3</w:t>
+      </w:r>
+      <w:r>
+        <w:rPr>
+          <w:color w:val="1F497D" w:themeColor="text2"/>
+          <w:lang w:val="nb-NO"/>
+        </w:rPr>
+        <w:fldChar w:fldCharType="end"/>
+      </w:r>
       <w:r>
         <w:t xml:space="preserve"> </w:t>
       </w:r>
@@ -797,7 +852,7 @@
         <w:t>can easily be used</w:t>
       </w:r>
       <w:r>
-        <w:t xml:space="preserve"> together </w:t>
+        <w:t xml:space="preserve"> </w:t>
       </w:r>
       <w:r>
         <w:rPr>
@@ -841,7 +896,7 @@
             <w:noProof/>
             <w:vertAlign w:val="superscript"/>
           </w:rPr>
-          <w:t>3</w:t>
+          <w:t>4</w:t>
         </w:r>
         <w:r>
           <w:fldChar w:fldCharType="end"/>
@@ -887,19 +942,37 @@
         <w:rPr>
           <w:color w:val="1F497D" w:themeColor="text2"/>
         </w:rPr>
-        <w:t xml:space="preserve">OMSSA </w:t>
+        <w:t>OMSSA</w:t>
+      </w:r>
+      <w:r>
+        <w:t>,</w:t>
+      </w:r>
+      <w:r>
+        <w:t xml:space="preserve"> </w:t>
+      </w:r>
+      <w:proofErr w:type="spellStart"/>
+      <w:r>
+        <w:rPr>
+          <w:color w:val="1F497D" w:themeColor="text2"/>
+        </w:rPr>
+        <w:t>X!Tandem</w:t>
+      </w:r>
+      <w:proofErr w:type="spellEnd"/>
+      <w:r>
+        <w:rPr>
+          <w:color w:val="1F497D" w:themeColor="text2"/>
+        </w:rPr>
+        <w:t xml:space="preserve"> </w:t>
       </w:r>
       <w:r>
         <w:t xml:space="preserve">and </w:t>
       </w:r>
-      <w:proofErr w:type="spellStart"/>
       <w:r>
         <w:rPr>
           <w:color w:val="1F497D" w:themeColor="text2"/>
         </w:rPr>
-        <w:t>X!Tandem</w:t>
-      </w:r>
-      <w:proofErr w:type="spellEnd"/>
+        <w:t>MS-GF+</w:t>
+      </w:r>
       <w:r>
         <w:t xml:space="preserve">. </w:t>
       </w:r>
@@ -1038,9 +1111,9 @@
         </w:rPr>
         <w:drawing>
           <wp:inline distT="0" distB="0" distL="0" distR="0">
-            <wp:extent cx="4706303" cy="3213068"/>
-            <wp:effectExtent l="0" t="19050" r="75247" b="63532"/>
-            <wp:docPr id="2" name="Picture 2"/>
+            <wp:extent cx="4461476" cy="3366861"/>
+            <wp:effectExtent l="0" t="19050" r="72424" b="62139"/>
+            <wp:docPr id="1" name="Picture 2"/>
             <wp:cNvGraphicFramePr>
               <a:graphicFrameLocks xmlns:a="http://schemas.openxmlformats.org/drawingml/2006/main" noChangeAspect="1"/>
             </wp:cNvGraphicFramePr>
@@ -1063,7 +1136,7 @@
                   <pic:spPr bwMode="auto">
                     <a:xfrm>
                       <a:off x="0" y="0"/>
-                      <a:ext cx="4706303" cy="3213068"/>
+                      <a:ext cx="4461974" cy="3367237"/>
                     </a:xfrm>
                     <a:prstGeom prst="rect">
                       <a:avLst/>
@@ -1116,7 +1189,183 @@
           <w:color w:val="1F497D" w:themeColor="text2"/>
           <w:lang w:val="en-GB"/>
         </w:rPr>
-        <w:t xml:space="preserve">OMSSA </w:t>
+        <w:t>OMSSA</w:t>
+      </w:r>
+      <w:r>
+        <w:rPr>
+          <w:color w:val="1F497D" w:themeColor="text2"/>
+          <w:lang w:val="en-GB"/>
+        </w:rPr>
+        <w:t xml:space="preserve">, </w:t>
+      </w:r>
+      <w:proofErr w:type="spellStart"/>
+      <w:r>
+        <w:rPr>
+          <w:color w:val="1F497D" w:themeColor="text2"/>
+          <w:lang w:val="en-GB"/>
+        </w:rPr>
+        <w:t>X!Tandem</w:t>
+      </w:r>
+      <w:proofErr w:type="spellEnd"/>
+      <w:r>
+        <w:rPr>
+          <w:color w:val="1F497D" w:themeColor="text2"/>
+          <w:lang w:val="en-GB"/>
+        </w:rPr>
+        <w:t xml:space="preserve"> </w:t>
+      </w:r>
+      <w:r>
+        <w:rPr>
+          <w:lang w:val="en-GB"/>
+        </w:rPr>
+        <w:t>and</w:t>
+      </w:r>
+      <w:r>
+        <w:rPr>
+          <w:color w:val="1F497D" w:themeColor="text2"/>
+          <w:lang w:val="en-GB"/>
+        </w:rPr>
+        <w:t xml:space="preserve"> MS-GF+ </w:t>
+      </w:r>
+      <w:r>
+        <w:rPr>
+          <w:lang w:val="en-GB"/>
+        </w:rPr>
+        <w:t>are</w:t>
+      </w:r>
+      <w:r>
+        <w:rPr>
+          <w:lang w:val="en-GB"/>
+        </w:rPr>
+        <w:t xml:space="preserve"> already selected</w:t>
+      </w:r>
+      <w:r>
+        <w:rPr>
+          <w:lang w:val="en-GB"/>
+        </w:rPr>
+        <w:t xml:space="preserve">. In fact, keen observers may already </w:t>
+      </w:r>
+      <w:r>
+        <w:rPr>
+          <w:lang w:val="en-GB"/>
+        </w:rPr>
+        <w:t xml:space="preserve">have </w:t>
+      </w:r>
+      <w:r>
+        <w:rPr>
+          <w:lang w:val="en-GB"/>
+        </w:rPr>
+        <w:t>noticed the</w:t>
+      </w:r>
+      <w:r>
+        <w:rPr>
+          <w:lang w:val="en-GB"/>
+        </w:rPr>
+        <w:t xml:space="preserve"> search engines</w:t>
+      </w:r>
+      <w:r>
+        <w:rPr>
+          <w:lang w:val="en-GB"/>
+        </w:rPr>
+        <w:t xml:space="preserve"> in the </w:t>
+      </w:r>
+      <w:r>
+        <w:rPr>
+          <w:color w:val="1F497D" w:themeColor="text2"/>
+        </w:rPr>
+        <w:t>SearchGUI</w:t>
+      </w:r>
+      <w:r>
+        <w:rPr>
+          <w:lang w:val="en-GB"/>
+        </w:rPr>
+        <w:t xml:space="preserve"> </w:t>
+      </w:r>
+      <w:r>
+        <w:rPr>
+          <w:lang w:val="en-GB"/>
+        </w:rPr>
+        <w:t>resources</w:t>
+      </w:r>
+      <w:r>
+        <w:rPr>
+          <w:lang w:val="en-GB"/>
+        </w:rPr>
+        <w:t xml:space="preserve"> folder. This means that when you have downloaded the </w:t>
+      </w:r>
+      <w:r>
+        <w:rPr>
+          <w:color w:val="1F497D" w:themeColor="text2"/>
+        </w:rPr>
+        <w:t>SearchGUI</w:t>
+      </w:r>
+      <w:r>
+        <w:rPr>
+          <w:lang w:val="en-GB"/>
+        </w:rPr>
+        <w:t xml:space="preserve"> zip</w:t>
+      </w:r>
+      <w:r>
+        <w:rPr>
+          <w:lang w:val="en-GB"/>
+        </w:rPr>
+        <w:t xml:space="preserve"> </w:t>
+      </w:r>
+      <w:r>
+        <w:rPr>
+          <w:lang w:val="en-GB"/>
+        </w:rPr>
+        <w:t xml:space="preserve">file </w:t>
+      </w:r>
+      <w:r>
+        <w:rPr>
+          <w:lang w:val="en-GB"/>
+        </w:rPr>
+        <w:t xml:space="preserve">and unzipped it (which comprises the entire installation procedure), you have also already </w:t>
+      </w:r>
+      <w:r>
+        <w:rPr>
+          <w:lang w:val="en-GB"/>
+        </w:rPr>
+        <w:t>installed</w:t>
+      </w:r>
+      <w:r>
+        <w:rPr>
+          <w:lang w:val="en-GB"/>
+        </w:rPr>
+        <w:t xml:space="preserve"> </w:t>
+      </w:r>
+      <w:r>
+        <w:rPr>
+          <w:color w:val="1F497D" w:themeColor="text2"/>
+        </w:rPr>
+        <w:t>OMSSA</w:t>
+      </w:r>
+      <w:r>
+        <w:rPr>
+          <w:lang w:val="en-GB"/>
+        </w:rPr>
+        <w:t>,</w:t>
+      </w:r>
+      <w:r>
+        <w:rPr>
+          <w:lang w:val="en-GB"/>
+        </w:rPr>
+        <w:t xml:space="preserve"> </w:t>
+      </w:r>
+      <w:proofErr w:type="spellStart"/>
+      <w:r>
+        <w:rPr>
+          <w:color w:val="1F497D" w:themeColor="text2"/>
+        </w:rPr>
+        <w:t>X!Tandem</w:t>
+      </w:r>
+      <w:proofErr w:type="spellEnd"/>
+      <w:r>
+        <w:rPr>
+          <w:lang w:val="en-GB"/>
+        </w:rPr>
+        <w:t xml:space="preserve"> </w:t>
       </w:r>
       <w:r>
         <w:rPr>
@@ -1124,18 +1373,14 @@
         </w:rPr>
         <w:t xml:space="preserve">and </w:t>
       </w:r>
-      <w:proofErr w:type="spellStart"/>
       <w:r>
         <w:rPr>
           <w:color w:val="1F497D" w:themeColor="text2"/>
-          <w:lang w:val="en-GB"/>
-        </w:rPr>
-        <w:t>X!Tandem</w:t>
-      </w:r>
-      <w:proofErr w:type="spellEnd"/>
-      <w:r>
-        <w:rPr>
-          <w:color w:val="1F497D" w:themeColor="text2"/>
+        </w:rPr>
+        <w:t>MS-GF+</w:t>
+      </w:r>
+      <w:r>
+        <w:rPr>
           <w:lang w:val="en-GB"/>
         </w:rPr>
         <w:t xml:space="preserve"> </w:t>
@@ -1144,135 +1389,7 @@
         <w:rPr>
           <w:lang w:val="en-GB"/>
         </w:rPr>
-        <w:t>are</w:t>
-      </w:r>
-      <w:r>
-        <w:rPr>
-          <w:lang w:val="en-GB"/>
-        </w:rPr>
-        <w:t xml:space="preserve"> already selected</w:t>
-      </w:r>
-      <w:r>
-        <w:rPr>
-          <w:lang w:val="en-GB"/>
-        </w:rPr>
-        <w:t xml:space="preserve">. In fact, keen observers may already </w:t>
-      </w:r>
-      <w:r>
-        <w:rPr>
-          <w:lang w:val="en-GB"/>
-        </w:rPr>
-        <w:t xml:space="preserve">have </w:t>
-      </w:r>
-      <w:r>
-        <w:rPr>
-          <w:lang w:val="en-GB"/>
-        </w:rPr>
-        <w:t>noticed the</w:t>
-      </w:r>
-      <w:r>
-        <w:rPr>
-          <w:lang w:val="en-GB"/>
-        </w:rPr>
-        <w:t xml:space="preserve"> search engines</w:t>
-      </w:r>
-      <w:r>
-        <w:rPr>
-          <w:lang w:val="en-GB"/>
-        </w:rPr>
-        <w:t xml:space="preserve"> in the </w:t>
-      </w:r>
-      <w:r>
-        <w:rPr>
-          <w:color w:val="1F497D" w:themeColor="text2"/>
-        </w:rPr>
-        <w:t>SearchGUI</w:t>
-      </w:r>
-      <w:r>
-        <w:rPr>
-          <w:lang w:val="en-GB"/>
-        </w:rPr>
-        <w:t xml:space="preserve"> </w:t>
-      </w:r>
-      <w:r>
-        <w:rPr>
-          <w:lang w:val="en-GB"/>
-        </w:rPr>
-        <w:t>resources</w:t>
-      </w:r>
-      <w:r>
-        <w:rPr>
-          <w:lang w:val="en-GB"/>
-        </w:rPr>
-        <w:t xml:space="preserve"> folder. This means that when you have downloaded the </w:t>
-      </w:r>
-      <w:r>
-        <w:rPr>
-          <w:color w:val="1F497D" w:themeColor="text2"/>
-        </w:rPr>
-        <w:t>SearchGUI</w:t>
-      </w:r>
-      <w:r>
-        <w:rPr>
-          <w:lang w:val="en-GB"/>
-        </w:rPr>
-        <w:t xml:space="preserve"> zip</w:t>
-      </w:r>
-      <w:r>
-        <w:rPr>
-          <w:lang w:val="en-GB"/>
-        </w:rPr>
-        <w:t xml:space="preserve"> </w:t>
-      </w:r>
-      <w:r>
-        <w:rPr>
-          <w:lang w:val="en-GB"/>
-        </w:rPr>
-        <w:t xml:space="preserve">file </w:t>
-      </w:r>
-      <w:r>
-        <w:rPr>
-          <w:lang w:val="en-GB"/>
-        </w:rPr>
-        <w:t xml:space="preserve">and unzipped it (which comprises the entire installation procedure), you have also already </w:t>
-      </w:r>
-      <w:r>
-        <w:rPr>
-          <w:lang w:val="en-GB"/>
-        </w:rPr>
-        <w:t>installed</w:t>
-      </w:r>
-      <w:r>
-        <w:rPr>
-          <w:lang w:val="en-GB"/>
-        </w:rPr>
-        <w:t xml:space="preserve"> </w:t>
-      </w:r>
-      <w:r>
-        <w:rPr>
-          <w:lang w:val="en-GB"/>
-        </w:rPr>
-        <w:t>OMSSA</w:t>
-      </w:r>
-      <w:r>
-        <w:rPr>
-          <w:lang w:val="en-GB"/>
-        </w:rPr>
-        <w:t xml:space="preserve"> and </w:t>
-      </w:r>
-      <w:proofErr w:type="spellStart"/>
-      <w:r>
-        <w:rPr>
-          <w:lang w:val="en-GB"/>
-        </w:rPr>
-        <w:t>X!Tandem</w:t>
-      </w:r>
-      <w:proofErr w:type="spellEnd"/>
-      <w:r>
-        <w:rPr>
-          <w:lang w:val="en-GB"/>
-        </w:rPr>
-        <w:t xml:space="preserve"> along with it! </w:t>
+        <w:t xml:space="preserve">along with it! </w:t>
       </w:r>
     </w:p>
     <w:p>
@@ -1318,17 +1435,15 @@
           <w:i/>
           <w:lang w:val="en-GB"/>
         </w:rPr>
-        <w:t xml:space="preserve"> do this? They did not make OMSSA or </w:t>
-      </w:r>
-      <w:proofErr w:type="spellStart"/>
-      <w:r>
-        <w:rPr>
-          <w:i/>
-          <w:lang w:val="en-GB"/>
-        </w:rPr>
-        <w:t>X!Tandem</w:t>
-      </w:r>
-      <w:proofErr w:type="spellEnd"/>
+        <w:t xml:space="preserve"> do this? They did not make </w:t>
+      </w:r>
+      <w:r>
+        <w:rPr>
+          <w:i/>
+          <w:lang w:val="en-GB"/>
+        </w:rPr>
+        <w:t>these search engines</w:t>
+      </w:r>
       <w:r>
         <w:rPr>
           <w:i/>
@@ -3692,7 +3807,19 @@
         <w:rPr>
           <w:lang w:val="en-GB"/>
         </w:rPr>
-        <w:t>ote that both search engines</w:t>
+        <w:t xml:space="preserve">ote that </w:t>
+      </w:r>
+      <w:r>
+        <w:rPr>
+          <w:lang w:val="en-GB"/>
+        </w:rPr>
+        <w:t>all three</w:t>
+      </w:r>
+      <w:r>
+        <w:rPr>
+          <w:lang w:val="en-GB"/>
+        </w:rPr>
+        <w:t xml:space="preserve"> search engines</w:t>
       </w:r>
       <w:r>
         <w:rPr>
@@ -3704,7 +3831,7 @@
         <w:rPr>
           <w:lang w:val="en-GB"/>
         </w:rPr>
-        <w:t>selected at the top. T</w:t>
+        <w:t>selected. T</w:t>
       </w:r>
       <w:r>
         <w:rPr>
@@ -3792,12 +3919,6 @@
       </w:r>
       <w:r>
         <w:rPr>
-          <w:lang w:val="en-GB"/>
-        </w:rPr>
-        <w:t xml:space="preserve">both </w:t>
-      </w:r>
-      <w:r>
-        <w:rPr>
           <w:color w:val="1F497D" w:themeColor="text2"/>
           <w:lang w:val="en-GB"/>
         </w:rPr>
@@ -3807,7 +3928,13 @@
         <w:rPr>
           <w:lang w:val="en-GB"/>
         </w:rPr>
-        <w:t xml:space="preserve"> and </w:t>
+        <w:t>,</w:t>
+      </w:r>
+      <w:r>
+        <w:rPr>
+          <w:lang w:val="en-GB"/>
+        </w:rPr>
+        <w:t xml:space="preserve"> </w:t>
       </w:r>
       <w:proofErr w:type="spellStart"/>
       <w:r>
@@ -3820,6 +3947,26 @@
       <w:proofErr w:type="spellEnd"/>
       <w:r>
         <w:rPr>
+          <w:color w:val="1F497D" w:themeColor="text2"/>
+          <w:lang w:val="en-GB"/>
+        </w:rPr>
+        <w:t xml:space="preserve"> </w:t>
+      </w:r>
+      <w:r>
+        <w:rPr>
+          <w:lang w:val="en-GB"/>
+        </w:rPr>
+        <w:t xml:space="preserve">and </w:t>
+      </w:r>
+      <w:r>
+        <w:rPr>
+          <w:color w:val="1F497D" w:themeColor="text2"/>
+          <w:lang w:val="en-GB"/>
+        </w:rPr>
+        <w:t>MS-GF+</w:t>
+      </w:r>
+      <w:r>
+        <w:rPr>
           <w:lang w:val="en-GB"/>
         </w:rPr>
         <w:t xml:space="preserve">, and get result files for </w:t>
@@ -3847,6 +3994,79 @@
           <w:lang w:val="en-GB"/>
         </w:rPr>
         <w:t>at the same time</w:t>
+      </w:r>
+      <w:r>
+        <w:rPr>
+          <w:lang w:val="en-GB"/>
+        </w:rPr>
+        <w:t>.</w:t>
+      </w:r>
+      <w:r>
+        <w:rPr>
+          <w:lang w:val="en-GB"/>
+        </w:rPr>
+        <w:t xml:space="preserve"> However, to save time we will now only use </w:t>
+      </w:r>
+      <w:r>
+        <w:rPr>
+          <w:color w:val="1F497D" w:themeColor="text2"/>
+          <w:lang w:val="en-GB"/>
+        </w:rPr>
+        <w:t>OMSSA</w:t>
+      </w:r>
+      <w:r>
+        <w:rPr>
+          <w:color w:val="1F497D" w:themeColor="text2"/>
+          <w:lang w:val="en-GB"/>
+        </w:rPr>
+        <w:t xml:space="preserve"> </w:t>
+      </w:r>
+      <w:r>
+        <w:rPr>
+          <w:lang w:val="en-GB"/>
+        </w:rPr>
+        <w:t xml:space="preserve">and </w:t>
+      </w:r>
+      <w:proofErr w:type="spellStart"/>
+      <w:r>
+        <w:rPr>
+          <w:color w:val="1F497D" w:themeColor="text2"/>
+          <w:lang w:val="en-GB"/>
+        </w:rPr>
+        <w:t>X!Tandem</w:t>
+      </w:r>
+      <w:proofErr w:type="spellEnd"/>
+      <w:r>
+        <w:rPr>
+          <w:lang w:val="en-GB"/>
+        </w:rPr>
+        <w:t xml:space="preserve">, so </w:t>
+      </w:r>
+      <w:r>
+        <w:rPr>
+          <w:lang w:val="en-GB"/>
+        </w:rPr>
+        <w:t xml:space="preserve">disable </w:t>
+      </w:r>
+      <w:r>
+        <w:rPr>
+          <w:color w:val="1F497D" w:themeColor="text2"/>
+          <w:lang w:val="en-GB"/>
+        </w:rPr>
+        <w:t>MS-GF+</w:t>
+      </w:r>
+      <w:r>
+        <w:rPr>
+          <w:lang w:val="en-GB"/>
+        </w:rPr>
+        <w:t xml:space="preserve"> by removing the check mark in front of </w:t>
+      </w:r>
+      <w:r>
+        <w:rPr>
+          <w:color w:val="1F497D" w:themeColor="text2"/>
+          <w:lang w:val="en-GB"/>
+        </w:rPr>
+        <w:t>MS-GF+</w:t>
       </w:r>
       <w:r>
         <w:rPr>
@@ -3952,8 +4172,9 @@
     </w:p>
     <w:p>
       <w:pPr>
-        <w:jc w:val="both"/>
-        <w:rPr>
+        <w:jc w:val="center"/>
+        <w:rPr>
+          <w:sz w:val="2"/>
           <w:lang w:val="en-GB"/>
         </w:rPr>
       </w:pPr>
@@ -3972,9 +4193,9 @@
         </w:rPr>
         <w:drawing>
           <wp:inline distT="0" distB="0" distL="0" distR="0">
-            <wp:extent cx="4706303" cy="3213068"/>
-            <wp:effectExtent l="0" t="19050" r="75247" b="63532"/>
-            <wp:docPr id="14" name="Picture 14"/>
+            <wp:extent cx="4191148" cy="3161472"/>
+            <wp:effectExtent l="0" t="19050" r="76052" b="57978"/>
+            <wp:docPr id="4" name="Picture 5"/>
             <wp:cNvGraphicFramePr>
               <a:graphicFrameLocks xmlns:a="http://schemas.openxmlformats.org/drawingml/2006/main" noChangeAspect="1"/>
             </wp:cNvGraphicFramePr>
@@ -3982,7 +4203,7 @@
               <a:graphicData uri="http://schemas.openxmlformats.org/drawingml/2006/picture">
                 <pic:pic xmlns:pic="http://schemas.openxmlformats.org/drawingml/2006/picture">
                   <pic:nvPicPr>
-                    <pic:cNvPr id="0" name="Picture 14"/>
+                    <pic:cNvPr id="0" name="Picture 5"/>
                     <pic:cNvPicPr>
                       <a:picLocks noChangeAspect="1" noChangeArrowheads="1"/>
                     </pic:cNvPicPr>
@@ -3997,7 +4218,7 @@
                   <pic:spPr bwMode="auto">
                     <a:xfrm>
                       <a:off x="0" y="0"/>
-                      <a:ext cx="4706303" cy="3213068"/>
+                      <a:ext cx="4186907" cy="3158273"/>
                     </a:xfrm>
                     <a:prstGeom prst="rect">
                       <a:avLst/>
@@ -4935,6 +5156,31 @@
           <w:lang w:val="en-GB"/>
         </w:rPr>
         <w:tab/>
+        <w:t>Kim, S. MS-GF+: https://bix-lab.ucsd.edu/pages/viewpage.action?pageId=13533355.</w:t>
+      </w:r>
+    </w:p>
+    <w:p>
+      <w:pPr>
+        <w:spacing w:after="0" w:line="240" w:lineRule="auto"/>
+        <w:ind w:left="720" w:hanging="720"/>
+        <w:rPr>
+          <w:noProof/>
+          <w:lang w:val="en-GB"/>
+        </w:rPr>
+      </w:pPr>
+      <w:r>
+        <w:rPr>
+          <w:noProof/>
+          <w:lang w:val="en-GB"/>
+        </w:rPr>
+        <w:t>4.</w:t>
+      </w:r>
+      <w:r>
+        <w:rPr>
+          <w:noProof/>
+          <w:lang w:val="en-GB"/>
+        </w:rPr>
+        <w:tab/>
         <w:t xml:space="preserve">Vaudel, M., Barsnes, H., Berven, F.S., Sickmann, A. &amp; Martens, L. SearchGUI: An open-source graphical user interface for simultaneous OMSSA and X!Tandem searches. </w:t>
       </w:r>
       <w:r>
@@ -5226,7 +5472,7 @@
         <w:b/>
         <w:noProof/>
       </w:rPr>
-      <w:t>1</w:t>
+      <w:t>9</w:t>
     </w:r>
     <w:r>
       <w:rPr>
@@ -8701,7 +8947,7 @@
 </file>
 
 <file path=customXml/itemProps1.xml><?xml version="1.0" encoding="utf-8"?>
-<ds:datastoreItem xmlns:ds="http://schemas.openxmlformats.org/officeDocument/2006/customXml" ds:itemID="{AAF1C116-5816-45AF-90A4-4F49039EE739}">
+<ds:datastoreItem xmlns:ds="http://schemas.openxmlformats.org/officeDocument/2006/customXml" ds:itemID="{BDA76AB8-877C-4260-8ECA-200FCD99F3FB}">
   <ds:schemaRefs>
     <ds:schemaRef ds:uri="http://schemas.openxmlformats.org/officeDocument/2006/bibliography"/>
   </ds:schemaRefs>

</xml_diff>

<commit_message>
Updated tutorial chapters 2 and 3.
</commit_message>
<xml_diff>
--- a/wiki/tutorial/1 - Identification/1.3 - Peptide-Spectrum Matching/1.3_peptide_to_spectrum_matching.docx
+++ b/wiki/tutorial/1 - Identification/1.3 - Peptide-Spectrum Matching/1.3_peptide_to_spectrum_matching.docx
@@ -881,27 +881,40 @@
         </w:rPr>
         <w:t>.</w:t>
       </w:r>
-      <w:hyperlink w:anchor="_ENREF_3" w:tooltip="Vaudel, 2011 #18" w:history="1">
-        <w:r>
-          <w:fldChar w:fldCharType="begin"/>
-        </w:r>
-        <w:r>
-          <w:instrText xml:space="preserve"> ADDIN EN.CITE &lt;EndNote&gt;&lt;Cite&gt;&lt;Author&gt;Vaudel&lt;/Author&gt;&lt;Year&gt;2011&lt;/Year&gt;&lt;RecNum&gt;18&lt;/RecNum&gt;&lt;DisplayText&gt;&lt;style face="superscript"&gt;3&lt;/style&gt;&lt;/DisplayText&gt;&lt;record&gt;&lt;rec-number&gt;18&lt;/rec-number&gt;&lt;foreign-keys&gt;&lt;key app="EN" db-id="sexxdt0zj29tdleaertp5we3atxa92z9waxz"&gt;18&lt;/key&gt;&lt;/foreign-keys&gt;&lt;ref-type name="Journal Article"&gt;17&lt;/ref-type&gt;&lt;contributors&gt;&lt;authors&gt;&lt;author&gt;Vaudel, M.&lt;/author&gt;&lt;author&gt;Barsnes, H.&lt;/author&gt;&lt;author&gt;Berven, F. S.&lt;/author&gt;&lt;author&gt;Sickmann, A.&lt;/author&gt;&lt;author&gt;Martens, L.&lt;/author&gt;&lt;/authors&gt;&lt;/contributors&gt;&lt;auth-address&gt;Leibniz-Institut fur Analytische Wissenschaften - ISAS - e.V., Dortmund, Germany.&lt;/auth-address&gt;&lt;titles&gt;&lt;title&gt;SearchGUI: An open-source graphical user interface for simultaneous OMSSA and X!Tandem searches&lt;/title&gt;&lt;secondary-title&gt;Proteomics&lt;/secondary-title&gt;&lt;/titles&gt;&lt;periodical&gt;&lt;full-title&gt;Proteomics&lt;/full-title&gt;&lt;/periodical&gt;&lt;pages&gt;996-9&lt;/pages&gt;&lt;volume&gt;11&lt;/volume&gt;&lt;number&gt;5&lt;/number&gt;&lt;edition&gt;2011/02/22&lt;/edition&gt;&lt;dates&gt;&lt;year&gt;2011&lt;/year&gt;&lt;pub-dates&gt;&lt;date&gt;Mar&lt;/date&gt;&lt;/pub-dates&gt;&lt;/dates&gt;&lt;isbn&gt;1615-9861 (Electronic)&amp;#xD;1615-9853 (Linking)&lt;/isbn&gt;&lt;accession-num&gt;21337703&lt;/accession-num&gt;&lt;urls&gt;&lt;related-urls&gt;&lt;url&gt;http://www.ncbi.nlm.nih.gov/pubmed/21337703&lt;/url&gt;&lt;/related-urls&gt;&lt;/urls&gt;&lt;electronic-resource-num&gt;10.1002/pmic.201000595&lt;/electronic-resource-num&gt;&lt;language&gt;eng&lt;/language&gt;&lt;/record&gt;&lt;/Cite&gt;&lt;/EndNote&gt;</w:instrText>
-        </w:r>
-        <w:r>
-          <w:fldChar w:fldCharType="separate"/>
-        </w:r>
-        <w:r>
-          <w:rPr>
-            <w:noProof/>
-            <w:vertAlign w:val="superscript"/>
-          </w:rPr>
-          <w:t>4</w:t>
-        </w:r>
-        <w:r>
-          <w:fldChar w:fldCharType="end"/>
-        </w:r>
-      </w:hyperlink>
+      <w:r>
+        <w:fldChar w:fldCharType="begin"/>
+      </w:r>
+      <w:r>
+        <w:instrText>HYPERLINK \l "_ENREF_3" \o "Vaudel, 2011 #18"</w:instrText>
+      </w:r>
+      <w:r>
+        <w:fldChar w:fldCharType="separate"/>
+      </w:r>
+      <w:r>
+        <w:fldChar w:fldCharType="begin"/>
+      </w:r>
+      <w:r>
+        <w:instrText xml:space="preserve"> ADDIN EN.CITE &lt;EndNote&gt;&lt;Cite&gt;&lt;Author&gt;Vaudel&lt;/Author&gt;&lt;Year&gt;2011&lt;/Year&gt;&lt;RecNum&gt;18&lt;/RecNum&gt;&lt;DisplayText&gt;&lt;style face="superscript"&gt;3&lt;/style&gt;&lt;/DisplayText&gt;&lt;record&gt;&lt;rec-number&gt;18&lt;/rec-number&gt;&lt;foreign-keys&gt;&lt;key app="EN" db-id="sexxdt0zj29tdleaertp5we3atxa92z9waxz"&gt;18&lt;/key&gt;&lt;/foreign-keys&gt;&lt;ref-type name="Journal Article"&gt;17&lt;/ref-type&gt;&lt;contributors&gt;&lt;authors&gt;&lt;author&gt;Vaudel, M.&lt;/author&gt;&lt;author&gt;Barsnes, H.&lt;/author&gt;&lt;author&gt;Berven, F. S.&lt;/author&gt;&lt;author&gt;Sickmann, A.&lt;/author&gt;&lt;author&gt;Martens, L.&lt;/author&gt;&lt;/authors&gt;&lt;/contributors&gt;&lt;auth-address&gt;Leibniz-Institut fur Analytische Wissenschaften - ISAS - e.V., Dortmund, Germany.&lt;/auth-address&gt;&lt;titles&gt;&lt;title&gt;SearchGUI: An open-source graphical user interface for simultaneous OMSSA and X!Tandem searches&lt;/title&gt;&lt;secondary-title&gt;Proteomics&lt;/secondary-title&gt;&lt;/titles&gt;&lt;periodical&gt;&lt;full-title&gt;Proteomics&lt;/full-title&gt;&lt;/periodical&gt;&lt;pages&gt;996-9&lt;/pages&gt;&lt;volume&gt;11&lt;/vol</w:instrText>
+      </w:r>
+      <w:r>
+        <w:instrText>ume&gt;&lt;number&gt;5&lt;/number&gt;&lt;edition&gt;2011/02/22&lt;/edition&gt;&lt;dates&gt;&lt;year&gt;2011&lt;/year&gt;&lt;pub-dates&gt;&lt;date&gt;Mar&lt;/date&gt;&lt;/pub-dates&gt;&lt;/dates&gt;&lt;isbn&gt;1615-9861 (Electronic)&amp;#xD;1615-9853 (Linking)&lt;/isbn&gt;&lt;accession-num&gt;21337703&lt;/accession-num&gt;&lt;urls&gt;&lt;related-urls&gt;&lt;url&gt;http://www.ncbi.nlm.nih.gov/pubmed/21337703&lt;/url&gt;&lt;/related-urls&gt;&lt;/urls&gt;&lt;electronic-resource-num&gt;10.1002/pmic.201000595&lt;/electronic-resource-num&gt;&lt;language&gt;eng&lt;/language&gt;&lt;/record&gt;&lt;/Cite&gt;&lt;/EndNote&gt;</w:instrText>
+      </w:r>
+      <w:r>
+        <w:fldChar w:fldCharType="separate"/>
+      </w:r>
+      <w:r>
+        <w:rPr>
+          <w:noProof/>
+          <w:vertAlign w:val="superscript"/>
+        </w:rPr>
+        <w:t>4</w:t>
+      </w:r>
+      <w:r>
+        <w:fldChar w:fldCharType="end"/>
+      </w:r>
+      <w:r>
+        <w:fldChar w:fldCharType="end"/>
+      </w:r>
       <w:r>
         <w:t xml:space="preserve"> </w:t>
       </w:r>
@@ -950,14 +963,12 @@
       <w:r>
         <w:t xml:space="preserve"> </w:t>
       </w:r>
-      <w:proofErr w:type="spellStart"/>
       <w:r>
         <w:rPr>
           <w:color w:val="1F497D" w:themeColor="text2"/>
         </w:rPr>
         <w:t>X!Tandem</w:t>
       </w:r>
-      <w:proofErr w:type="spellEnd"/>
       <w:r>
         <w:rPr>
           <w:color w:val="1F497D" w:themeColor="text2"/>
@@ -1353,14 +1364,12 @@
         </w:rPr>
         <w:t xml:space="preserve"> </w:t>
       </w:r>
-      <w:proofErr w:type="spellStart"/>
       <w:r>
         <w:rPr>
           <w:color w:val="1F497D" w:themeColor="text2"/>
         </w:rPr>
         <w:t>X!Tandem</w:t>
       </w:r>
-      <w:proofErr w:type="spellEnd"/>
       <w:r>
         <w:rPr>
           <w:lang w:val="en-GB"/>
@@ -5023,7 +5032,7 @@
       </w:r>
       <w:r>
         <w:rPr>
-          <w:lang w:val="en-GB"/>
+          <w:lang w:val="nb-NO"/>
         </w:rPr>
         <w:instrText xml:space="preserve"> ADDIN EN.REFLIST </w:instrText>
       </w:r>
@@ -5036,17 +5045,24 @@
       <w:r>
         <w:rPr>
           <w:noProof/>
-          <w:lang w:val="en-GB"/>
+          <w:lang w:val="nb-NO"/>
         </w:rPr>
         <w:t>1.</w:t>
       </w:r>
       <w:r>
         <w:rPr>
           <w:noProof/>
-          <w:lang w:val="en-GB"/>
+          <w:lang w:val="nb-NO"/>
         </w:rPr>
         <w:tab/>
-        <w:t xml:space="preserve">Geer, L.Y. et al. Open mass spectrometry search algorithm. </w:t>
+        <w:t xml:space="preserve">Geer, L.Y. et al. </w:t>
+      </w:r>
+      <w:r>
+        <w:rPr>
+          <w:noProof/>
+          <w:lang w:val="en-GB"/>
+        </w:rPr>
+        <w:t xml:space="preserve">Open mass spectrometry search algorithm. </w:t>
       </w:r>
       <w:r>
         <w:rPr>
@@ -5472,7 +5488,7 @@
         <w:b/>
         <w:noProof/>
       </w:rPr>
-      <w:t>9</w:t>
+      <w:t>1</w:t>
     </w:r>
     <w:r>
       <w:rPr>
@@ -8947,7 +8963,7 @@
 </file>
 
 <file path=customXml/itemProps1.xml><?xml version="1.0" encoding="utf-8"?>
-<ds:datastoreItem xmlns:ds="http://schemas.openxmlformats.org/officeDocument/2006/customXml" ds:itemID="{BDA76AB8-877C-4260-8ECA-200FCD99F3FB}">
+<ds:datastoreItem xmlns:ds="http://schemas.openxmlformats.org/officeDocument/2006/customXml" ds:itemID="{26483AF8-611D-4BF5-A17B-9D4E20DE77CB}">
   <ds:schemaRefs>
     <ds:schemaRef ds:uri="http://schemas.openxmlformats.org/officeDocument/2006/bibliography"/>
   </ds:schemaRefs>

</xml_diff>

<commit_message>
Minor updates to the tutorials after BioProt Bergen 2014.
</commit_message>
<xml_diff>
--- a/wiki/tutorial/1 - Identification/1.3 - Peptide-Spectrum Matching/1.3_peptide_to_spectrum_matching.docx
+++ b/wiki/tutorial/1 - Identification/1.3 - Peptide-Spectrum Matching/1.3_peptide_to_spectrum_matching.docx
@@ -684,10 +684,125 @@
       <w:r>
         <w:rPr>
           <w:color w:val="1F497D" w:themeColor="text2"/>
+        </w:rPr>
+        <w:lastRenderedPageBreak/>
+        <w:t>MS-GF+</w:t>
+      </w:r>
+      <w:r>
+        <w:rPr>
           <w:lang w:val="nb-NO"/>
         </w:rPr>
-        <w:lastRenderedPageBreak/>
-        <w:t>OMSSA</w:t>
+        <w:fldChar w:fldCharType="begin"/>
+      </w:r>
+      <w:r>
+        <w:instrText xml:space="preserve"> ADDIN EN.CITE &lt;EndNote&gt;&lt;Cite&gt;&lt;Author&gt;Kim&lt;/Author&gt;&lt;RecNum&gt;404&lt;/RecNum&gt;&lt;record&gt;&lt;rec-number&gt;404&lt;/rec-number&gt;&lt;foreign-keys&gt;&lt;key app="EN" db-id="wsxvrwestxpfw9e2re6pzxdopvfd2pfwxadz"&gt;404&lt;/key&gt;&lt;/foreign-keys&gt;&lt;ref-type name="Journal Article"&gt;17&lt;/ref-type&gt;&lt;contributors&gt;&lt;authors&gt;&lt;author&gt;Kim, S.&lt;/author&gt;&lt;/authors&gt;&lt;/contributors&gt;&lt;titles&gt;&lt;title&gt;MS-GF+: https://bix-lab.ucsd.edu/pages/viewpage.action?pageId=13533355&lt;/title&gt;&lt;/titles&gt;&lt;dates&gt;&lt;/dates&gt;&lt;urls&gt;&lt;/urls&gt;&lt;/record&gt;&lt;/Cite&gt;&lt;/EndNote&gt;</w:instrText>
+      </w:r>
+      <w:r>
+        <w:rPr>
+          <w:lang w:val="nb-NO"/>
+        </w:rPr>
+        <w:fldChar w:fldCharType="separate"/>
+      </w:r>
+      <w:r>
+        <w:rPr>
+          <w:noProof/>
+          <w:vertAlign w:val="superscript"/>
+        </w:rPr>
+        <w:t>1</w:t>
+      </w:r>
+      <w:r>
+        <w:rPr>
+          <w:lang w:val="nb-NO"/>
+        </w:rPr>
+        <w:fldChar w:fldCharType="end"/>
+      </w:r>
+      <w:r>
+        <w:t>,</w:t>
+      </w:r>
+      <w:r>
+        <w:rPr>
+          <w:color w:val="1F497D" w:themeColor="text2"/>
+        </w:rPr>
+        <w:t xml:space="preserve"> </w:t>
+      </w:r>
+      <w:r>
+        <w:rPr>
+          <w:color w:val="1F497D" w:themeColor="text2"/>
+        </w:rPr>
+        <w:t>X!Tandem</w:t>
+      </w:r>
+      <w:hyperlink w:anchor="_ENREF_2" w:tooltip="Craig, 2004 #46" w:history="1">
+        <w:r>
+          <w:fldChar w:fldCharType="begin"/>
+        </w:r>
+        <w:r>
+          <w:instrText xml:space="preserve"> ADDIN EN.CITE &lt;EndNote&gt;&lt;Cite&gt;&lt;Author&gt;Craig&lt;/Author&gt;&lt;Year&gt;2004&lt;/Year&gt;&lt;RecNum&gt;46&lt;/RecNum&gt;&lt;DisplayText&gt;&lt;style face="superscript"&gt;2&lt;/style&gt;&lt;/DisplayText&gt;&lt;record&gt;&lt;rec-number&gt;46&lt;/rec-number&gt;&lt;foreign-keys&gt;&lt;key app="EN" db-id="sexxdt0zj29tdleaertp5we3atxa92z9waxz"&gt;46&lt;/key&gt;&lt;/foreign-keys&gt;&lt;ref-type name="Journal Article"&gt;17&lt;/ref-type&gt;&lt;contributors&gt;&lt;authors&gt;&lt;author&gt;Craig, R.&lt;/author&gt;&lt;author&gt;Beavis, R. C.&lt;/author&gt;&lt;/authors&gt;&lt;/contributors&gt;&lt;auth-address&gt;Manitoba Centre for Proteomics, University of Manitoba, Winnipeg, MB, Canada R3T 2N2.&lt;/auth-address&gt;&lt;titles&gt;&lt;title&gt;TANDEM: matching proteins with tandem mass spectra&lt;/title&gt;&lt;secondary-title&gt;Bioinformatics&lt;/secondary-title&gt;&lt;/titles&gt;&lt;periodical&gt;&lt;full-title&gt;Bioinformatics&lt;/full-title&gt;&lt;/periodical&gt;&lt;pages&gt;1466-7&lt;/pages&gt;&lt;volume&gt;20&lt;/volume&gt;&lt;number&gt;9&lt;/number&gt;&lt;edition&gt;2004/02/21&lt;/edition&gt;&lt;keywords&gt;&lt;keyword&gt;*Algorithms&lt;/keyword&gt;&lt;keyword&gt;Databases, Protein&lt;/keyword&gt;&lt;keyword&gt;Information Storage and Retrieval/*methods&lt;/keyword&gt;&lt;keyword&gt;Mass Spectrometry/*methods&lt;/keyword&gt;&lt;keyword&gt;Proteins/*analysis/*chemistry&lt;/keyword&gt;&lt;keyword&gt;Sequence Alignment/methods&lt;/keyword&gt;&lt;keyword&gt;Sequence Analysis, Protein/*methods&lt;/keyword&gt;&lt;keyword&gt;Sequence Homology, Amino Acid&lt;/keyword&gt;&lt;keyword&gt;*Software&lt;/keyword&gt;&lt;/keywords&gt;&lt;dates&gt;&lt;year&gt;2004&lt;/year&gt;&lt;pub-dates&gt;&lt;date&gt;Jun 12&lt;/date&gt;&lt;/pub-dates&gt;&lt;/dates&gt;&lt;isbn&gt;1367-4803 (Print)&amp;#xD;1367-4803 (Linking)&lt;/isbn&gt;&lt;accession-num&gt;14976030&lt;/accession-num&gt;&lt;urls&gt;&lt;related-urls&gt;&lt;url&gt;http://www.ncbi.nlm.nih.gov/pubmed/14976030&lt;/url&gt;&lt;/related-urls&gt;&lt;/urls&gt;&lt;electronic-resource-num&gt;10.1093/bioinformatics/bth092&amp;#xD;bth092 [pii]&lt;/electronic-resource-num&gt;&lt;language&gt;eng&lt;/language&gt;&lt;/record&gt;&lt;/Cite&gt;&lt;/EndNote&gt;</w:instrText>
+        </w:r>
+        <w:r>
+          <w:fldChar w:fldCharType="separate"/>
+        </w:r>
+        <w:r>
+          <w:rPr>
+            <w:noProof/>
+            <w:vertAlign w:val="superscript"/>
+          </w:rPr>
+          <w:t>2</w:t>
+        </w:r>
+        <w:r>
+          <w:fldChar w:fldCharType="end"/>
+        </w:r>
+      </w:hyperlink>
+      <w:r>
+        <w:t xml:space="preserve">, </w:t>
+      </w:r>
+      <w:r>
+        <w:rPr>
+          <w:color w:val="1F497D" w:themeColor="text2"/>
+        </w:rPr>
+        <w:t>MS Amanda</w:t>
+      </w:r>
+      <w:r>
+        <w:rPr>
+          <w:lang w:val="nb-NO"/>
+        </w:rPr>
+        <w:fldChar w:fldCharType="begin"/>
+      </w:r>
+      <w:r>
+        <w:instrText xml:space="preserve"> ADDIN EN.CITE &lt;EndNote&gt;&lt;Cite&gt;&lt;RecNum&gt;407&lt;/RecNum&gt;&lt;record&gt;&lt;rec-number&gt;407&lt;/rec-number&gt;&lt;foreign-keys&gt;&lt;key app="EN" db-id="wsxvrwestxpfw9e2re6pzxdopvfd2pfwxadz"&gt;407&lt;/key&gt;&lt;/foreign-keys&gt;&lt;ref-type name="Journal Article"&gt;17&lt;/ref-type&gt;&lt;contributors&gt;&lt;/contributors&gt;&lt;titles&gt;&lt;title&gt;http://ms.imp.ac.at/?goto=msamanda&lt;/title&gt;&lt;/titles&gt;&lt;dates&gt;&lt;/dates&gt;&lt;urls&gt;&lt;/urls&gt;&lt;/record&gt;&lt;/Cite&gt;&lt;/EndNote&gt;</w:instrText>
+      </w:r>
+      <w:r>
+        <w:rPr>
+          <w:lang w:val="nb-NO"/>
+        </w:rPr>
+        <w:fldChar w:fldCharType="separate"/>
+      </w:r>
+      <w:r>
+        <w:rPr>
+          <w:noProof/>
+          <w:vertAlign w:val="superscript"/>
+        </w:rPr>
+        <w:t>3</w:t>
+      </w:r>
+      <w:r>
+        <w:rPr>
+          <w:lang w:val="nb-NO"/>
+        </w:rPr>
+        <w:fldChar w:fldCharType="end"/>
+      </w:r>
+      <w:r>
+        <w:rPr>
+          <w:color w:val="1F497D" w:themeColor="text2"/>
+        </w:rPr>
+        <w:t xml:space="preserve"> </w:t>
+      </w:r>
+      <w:r>
+        <w:t>and</w:t>
+      </w:r>
+      <w:r>
+        <w:rPr>
+          <w:color w:val="1F497D" w:themeColor="text2"/>
+        </w:rPr>
+        <w:t xml:space="preserve"> OMSSA</w:t>
       </w:r>
       <w:hyperlink w:anchor="_ENREF_1" w:tooltip="Geer, 2004 #16" w:history="1">
         <w:r>
@@ -699,9 +814,21 @@
         <w:r>
           <w:rPr>
             <w:b/>
+          </w:rPr>
+          <w:instrText xml:space="preserve"> ADDIN EN.CITE &lt;EndNote&gt;&lt;Cite&gt;&lt;Author&gt;Geer&lt;/Author&gt;&lt;Year&gt;2004&lt;/Year&gt;&lt;RecNum&gt;16&lt;/RecNum&gt;&lt;DisplayText&gt;&lt;style face="superscript"&gt;1&lt;/style&gt;&lt;/DisplayText&gt;&lt;record&gt;&lt;rec-number&gt;16&lt;/rec-number&gt;&lt;foreign-keys&gt;&lt;key app="EN" db-id="sexxdt0zj29tdleaertp5we3atxa92z9waxz"&gt;16&lt;/key&gt;&lt;/foreign-keys&gt;&lt;ref-type name="Journal Article"&gt;17&lt;/ref-type&gt;&lt;contributors&gt;&lt;auth</w:instrText>
+        </w:r>
+        <w:r>
+          <w:rPr>
+            <w:b/>
             <w:lang w:val="nb-NO"/>
           </w:rPr>
-          <w:instrText xml:space="preserve"> ADDIN EN.CITE &lt;EndNote&gt;&lt;Cite&gt;&lt;Author&gt;Geer&lt;/Author&gt;&lt;Year&gt;2004&lt;/Year&gt;&lt;RecNum&gt;16&lt;/RecNum&gt;&lt;DisplayText&gt;&lt;style face="superscript"&gt;1&lt;/style&gt;&lt;/DisplayText&gt;&lt;record&gt;&lt;rec-number&gt;16&lt;/rec-number&gt;&lt;foreign-keys&gt;&lt;key app="EN" db-id="sexxdt0zj29tdleaertp5we3atxa92z9waxz"&gt;16&lt;/key&gt;&lt;/foreign-keys&gt;&lt;ref-type name="Journal Article"&gt;17&lt;/ref-type&gt;&lt;contributors&gt;&lt;authors&gt;&lt;author&gt;Geer, L. Y.&lt;/author&gt;&lt;author&gt;Markey, S. P.&lt;/author&gt;&lt;author&gt;Kowalak, J. A.&lt;/author&gt;&lt;author&gt;Wagner, L.&lt;/author&gt;&lt;author&gt;Xu, M.&lt;/author&gt;&lt;author&gt;Maynard, D. M.&lt;/author&gt;&lt;author&gt;Yang, X.&lt;/author&gt;&lt;author&gt;Shi, W.&lt;/author&gt;&lt;author&gt;Bryant, S. H.&lt;/author&gt;&lt;/authors&gt;&lt;/contributors&gt;&lt;auth-address&gt;National Center for Biotechnology Information, National Library of Medicine, National Institutes of Health, Bethesda, Maryland 20894, USA. lewisg@mail.nih.gov&lt;/auth-address&gt;&lt;titles&gt;&lt;title&gt;Open mass spectrometry search algorithm&lt;/title&gt;&lt;secondary-title&gt;J Proteome Res&lt;/secondary-title&gt;&lt;/titles&gt;&lt;periodical&gt;&lt;full-title&gt;J Proteome Res&lt;/full-title&gt;&lt;/periodical&gt;&lt;pages&gt;958-64&lt;/pages&gt;&lt;volume&gt;3&lt;/volume&gt;&lt;number&gt;5&lt;/number&gt;&lt;edition&gt;2004/10/12&lt;/edition&gt;&lt;keywords&gt;&lt;keyword&gt;*Algorithms&lt;/keyword&gt;&lt;keyword&gt;Computational Biology/*methods&lt;/keyword&gt;&lt;keyword&gt;Databases, Protein&lt;/keyword&gt;&lt;keyword&gt;False Positive Reactions&lt;/keyword&gt;&lt;keyword&gt;Mass Spectrometry/methods&lt;/keyword&gt;&lt;keyword&gt;Peptide Fragments/analysis&lt;/keyword&gt;&lt;keyword&gt;Poisson Distribution&lt;/keyword&gt;&lt;keyword&gt;Proteins/*analysis&lt;/keyword&gt;&lt;keyword&gt;Proteomics/*methods&lt;/keyword&gt;&lt;keyword&gt;ROC Curve&lt;/keyword&gt;&lt;keyword&gt;Reproducibility of Results&lt;/keyword&gt;&lt;/keywords&gt;&lt;dates&gt;&lt;year&gt;2004&lt;/year&gt;&lt;pub-dates&gt;&lt;date&gt;Sep-Oct&lt;/date&gt;&lt;/pub-dates&gt;&lt;/dates&gt;&lt;isbn&gt;1535-3893 (Print)&amp;#xD;1535-3893 (Linking)&lt;/isbn&gt;&lt;accession-num&gt;15473683&lt;/accession-num&gt;&lt;urls&gt;&lt;related-urls&gt;&lt;url&gt;http://www.ncbi.nlm.nih.gov/pubmed/15473683&lt;/url&gt;&lt;/related-urls&gt;&lt;/urls&gt;&lt;electronic-resource-num&gt;10.1021/pr0499491&lt;/electronic-resource-num&gt;&lt;language&gt;eng&lt;/language&gt;&lt;/record&gt;&lt;/Cite&gt;&lt;/EndNote&gt;</w:instrText>
+          <w:instrText>ors&gt;&lt;author&gt;Geer, L. Y.&lt;/author&gt;&lt;author&gt;Markey, S. P.&lt;/author&gt;&lt;author&gt;Kowalak</w:instrText>
+        </w:r>
+        <w:r>
+          <w:rPr>
+            <w:b/>
+          </w:rPr>
+          <w:instrText>, J. A.&lt;/author&gt;&lt;author&gt;Wagner, L.&lt;/author&gt;&lt;author&gt;Xu, M.&lt;/author&gt;&lt;author&gt;Maynard, D. M.&lt;/author&gt;&lt;author&gt;Yang, X.&lt;/author&gt;&lt;author&gt;Shi, W.&lt;/author&gt;&lt;author&gt;Bryant, S. H.&lt;/author&gt;&lt;/authors&gt;&lt;/contributors&gt;&lt;auth-address&gt;National Center for Biotechnology Information, National Library of Medicine, National Institutes of Health, Bethesda, Maryland 20894, USA. lewisg@mail.nih.gov&lt;/auth-address&gt;&lt;titles&gt;&lt;title&gt;Open mass spectrometry search algorithm&lt;/title&gt;&lt;secondary-title&gt;J Proteome Res&lt;/secondary-title&gt;&lt;/titles&gt;&lt;periodical&gt;&lt;full-title&gt;J Proteome Res&lt;/full-title&gt;&lt;/periodical&gt;&lt;pages&gt;958-64&lt;/pages&gt;&lt;volume&gt;3&lt;/volume&gt;&lt;number&gt;5&lt;/number&gt;&lt;edition&gt;2004/10/12&lt;/edition&gt;&lt;keywords&gt;&lt;keyword&gt;*Algorithms&lt;/keyword&gt;&lt;keyword&gt;Computational Biology/*methods&lt;/keyword&gt;&lt;keyword&gt;Databases, Protein&lt;/keyword&gt;&lt;keyword&gt;False Positive Reactions&lt;/keyword&gt;&lt;keyword&gt;Mass Spectrometry/methods&lt;/keyword&gt;&lt;keyword&gt;Peptide Fragments/analysis&lt;/keyword&gt;&lt;keyword&gt;Poisson Distribution&lt;/keyword&gt;&lt;keyword&gt;Proteins/*analysis&lt;/keyword&gt;&lt;keyword&gt;Proteomics/*methods&lt;/keyword&gt;&lt;keyword&gt;ROC Curve&lt;/keyword&gt;&lt;keyword&gt;Reproducibility of Results&lt;/keyword&gt;&lt;/keywords&gt;&lt;dates&gt;&lt;year&gt;2004&lt;/year&gt;&lt;pub-dates&gt;&lt;date&gt;Sep-Oct&lt;/date&gt;&lt;/pub-dates&gt;&lt;/dates&gt;&lt;isbn&gt;1535-3893 (Print)&amp;#xD;1535-3893 (Linking)&lt;/isbn&gt;&lt;accession-num&gt;15473683&lt;/accession-num&gt;&lt;urls&gt;&lt;related-urls&gt;&lt;url&gt;http://www.ncbi.nlm.nih.gov/pubmed/15473683&lt;/url&gt;&lt;/related-urls&gt;&lt;/urls&gt;&lt;electronic-resource-num&gt;10.1021/pr0499491&lt;/electronic-resource-num&gt;&lt;language&gt;eng&lt;/language&gt;&lt;/record&gt;&lt;/Cite&gt;&lt;/EndNote&gt;</w:instrText>
         </w:r>
         <w:r>
           <w:rPr>
@@ -714,9 +841,8 @@
             <w:b/>
             <w:noProof/>
             <w:vertAlign w:val="superscript"/>
-            <w:lang w:val="nb-NO"/>
           </w:rPr>
-          <w:t>1</w:t>
+          <w:t>4</w:t>
         </w:r>
         <w:r>
           <w:rPr>
@@ -726,263 +852,136 @@
         </w:r>
       </w:hyperlink>
       <w:r>
-        <w:rPr>
-          <w:lang w:val="nb-NO"/>
-        </w:rPr>
+        <w:t xml:space="preserve">  </w:t>
+      </w:r>
+      <w:r>
+        <w:t>can easily be used</w:t>
+      </w:r>
+      <w:r>
+        <w:t xml:space="preserve"> </w:t>
+      </w:r>
+      <w:r>
+        <w:rPr>
+          <w:i/>
+        </w:rPr>
+        <w:t>via</w:t>
+      </w:r>
+      <w:r>
+        <w:t xml:space="preserve"> a simple </w:t>
+      </w:r>
+      <w:r>
+        <w:t xml:space="preserve">user </w:t>
+      </w:r>
+      <w:r>
+        <w:t xml:space="preserve">interface called </w:t>
+      </w:r>
+      <w:r>
+        <w:rPr>
+          <w:color w:val="1F497D" w:themeColor="text2"/>
+        </w:rPr>
+        <w:t>SearchGUI</w:t>
+      </w:r>
+      <w:r>
+        <w:rPr>
+          <w:color w:val="1F497D" w:themeColor="text2"/>
+        </w:rPr>
+        <w:t>.</w:t>
+      </w:r>
+      <w:hyperlink w:anchor="_ENREF_3" w:tooltip="Vaudel, 2011 #18" w:history="1">
+        <w:r>
+          <w:fldChar w:fldCharType="begin"/>
+        </w:r>
+        <w:r>
+          <w:instrText xml:space="preserve"> ADDIN EN.CITE &lt;EndNote&gt;&lt;Cite&gt;&lt;Author&gt;Vaudel&lt;/Author&gt;&lt;Year&gt;2011&lt;/Year&gt;&lt;RecNum&gt;18&lt;/RecNum&gt;&lt;DisplayText&gt;&lt;style face="superscript"&gt;3&lt;/style&gt;&lt;/DisplayText&gt;&lt;record&gt;&lt;rec-number&gt;18&lt;/rec-number&gt;&lt;foreign-keys&gt;&lt;key app="EN" db-id="sexxdt0zj29tdleaertp5we3atxa92z9waxz"&gt;18&lt;/key&gt;&lt;/foreign-keys&gt;&lt;ref-type name="Journal Article"&gt;17&lt;/ref-type&gt;&lt;contributors&gt;&lt;authors&gt;&lt;author&gt;Vaudel, M.&lt;/author&gt;&lt;author&gt;Barsnes, H.&lt;/author&gt;&lt;author&gt;Berven, F. S.&lt;/author&gt;&lt;author&gt;Sickmann, A.&lt;/author&gt;&lt;author&gt;Martens, L.&lt;/author&gt;&lt;/authors&gt;&lt;/contributors&gt;&lt;auth-address&gt;Leibniz-Institut fur Analytische Wissenschaften - ISAS - e.V., Dortmund, Germany.&lt;/auth-address&gt;&lt;titles&gt;&lt;title&gt;SearchGUI: An open-source graphical user interface for simultaneous OMSSA and X!Tandem searches&lt;/title&gt;&lt;secondary-title&gt;Proteomics&lt;/secondary-title&gt;&lt;/titles&gt;&lt;periodical&gt;&lt;full-title&gt;Proteomics&lt;/full-title&gt;&lt;/periodical&gt;&lt;pages&gt;996-9&lt;/pages&gt;&lt;volume&gt;11&lt;/volume&gt;&lt;number&gt;5&lt;/number&gt;&lt;edition&gt;2011/02/22&lt;/edition&gt;&lt;dates&gt;&lt;year&gt;2011&lt;/year&gt;&lt;pub-dates&gt;&lt;date&gt;Mar</w:instrText>
+        </w:r>
+        <w:r>
+          <w:instrText>&lt;/date&gt;&lt;/pub-dates&gt;&lt;/dates&gt;&lt;isbn&gt;1615-9861 (Electronic)&amp;#xD;1615-9853 (Linking)&lt;/isbn&gt;&lt;accession-num&gt;21337703&lt;/accession-num&gt;&lt;urls&gt;&lt;related-urls&gt;&lt;url&gt;http://www.ncbi.nlm.nih.gov/pubmed/21337703&lt;/url&gt;&lt;/related-urls&gt;&lt;/urls&gt;&lt;electronic-resource-num&gt;10.1002/pmic.201000595&lt;/electronic-resource-num&gt;&lt;language&gt;eng&lt;/language&gt;&lt;/record&gt;&lt;/Cite&gt;&lt;/EndNote&gt;</w:instrText>
+        </w:r>
+        <w:r>
+          <w:fldChar w:fldCharType="separate"/>
+        </w:r>
+        <w:r>
+          <w:rPr>
+            <w:noProof/>
+            <w:vertAlign w:val="superscript"/>
+          </w:rPr>
+          <w:t>5</w:t>
+        </w:r>
+        <w:r>
+          <w:fldChar w:fldCharType="end"/>
+        </w:r>
+      </w:hyperlink>
+      <w:r>
+        <w:t xml:space="preserve"> </w:t>
+      </w:r>
+      <w:r>
+        <w:rPr>
+          <w:color w:val="1F497D" w:themeColor="text2"/>
+        </w:rPr>
+        <w:t>SearchGUI</w:t>
+      </w:r>
+      <w:r>
+        <w:t xml:space="preserve"> for </w:t>
+      </w:r>
+      <w:r>
+        <w:t>W</w:t>
+      </w:r>
+      <w:r>
+        <w:t xml:space="preserve">indows </w:t>
+      </w:r>
+      <w:r>
+        <w:t xml:space="preserve">platforms </w:t>
+      </w:r>
+      <w:r>
+        <w:t>is provided in the</w:t>
+      </w:r>
+      <w:r>
+        <w:t xml:space="preserve"> </w:t>
+      </w:r>
+      <w:r>
+        <w:rPr>
+          <w:color w:val="4F6228" w:themeColor="accent3" w:themeShade="80"/>
+        </w:rPr>
+        <w:t>software</w:t>
+      </w:r>
+      <w:r>
+        <w:t xml:space="preserve"> folder together with </w:t>
+      </w:r>
+      <w:r>
+        <w:rPr>
+          <w:color w:val="1F497D" w:themeColor="text2"/>
+        </w:rPr>
+        <w:t xml:space="preserve">MS-GF+ </w:t>
+      </w:r>
+      <w:r>
+        <w:rPr>
+          <w:color w:val="1F497D" w:themeColor="text2"/>
+        </w:rPr>
+        <w:t>X!Tandem</w:t>
+      </w:r>
+      <w:r>
         <w:t>,</w:t>
       </w:r>
       <w:r>
         <w:rPr>
-          <w:lang w:val="nb-NO"/>
+          <w:color w:val="1F497D" w:themeColor="text2"/>
+        </w:rPr>
+        <w:t xml:space="preserve"> MS Amanda </w:t>
+      </w:r>
+      <w:r>
+        <w:t>and</w:t>
+      </w:r>
+      <w:r>
+        <w:rPr>
+          <w:color w:val="1F497D" w:themeColor="text2"/>
         </w:rPr>
         <w:t xml:space="preserve"> </w:t>
       </w:r>
-      <w:proofErr w:type="spellStart"/>
       <w:r>
         <w:rPr>
           <w:color w:val="1F497D" w:themeColor="text2"/>
-          <w:lang w:val="nb-NO"/>
-        </w:rPr>
-        <w:t>X!Tandem</w:t>
-      </w:r>
-      <w:proofErr w:type="spellEnd"/>
-      <w:r>
-        <w:fldChar w:fldCharType="begin"/>
-      </w:r>
-      <w:r>
-        <w:rPr>
-          <w:lang w:val="nb-NO"/>
-        </w:rPr>
-        <w:instrText>HYPERLINK \l "_ENREF_2" \o "Craig, 2004 #46"</w:instrText>
-      </w:r>
-      <w:r>
-        <w:fldChar w:fldCharType="separate"/>
-      </w:r>
-      <w:r>
-        <w:fldChar w:fldCharType="begin"/>
-      </w:r>
-      <w:r>
-        <w:rPr>
-          <w:lang w:val="nb-NO"/>
-        </w:rPr>
-        <w:instrText xml:space="preserve"> ADDIN EN.CITE &lt;EndNote&gt;&lt;Cite&gt;&lt;Author&gt;Craig&lt;/Author&gt;&lt;Year&gt;2004&lt;/Year&gt;&lt;RecNum&gt;46&lt;/RecNum&gt;&lt;DisplayText&gt;&lt;style face="superscript"&gt;2&lt;/style&gt;&lt;/DisplayText&gt;&lt;record&gt;&lt;rec-number&gt;46&lt;/rec-number&gt;&lt;foreign-keys&gt;&lt;key app="EN" db-id="sexxdt0zj29tdleaertp5we3atxa92z9waxz"&gt;46&lt;/key&gt;&lt;/foreign-keys&gt;&lt;ref-type name="Journal Article"&gt;17&lt;/ref-type&gt;&lt;contributors&gt;&lt;authors&gt;&lt;author&gt;Craig, R.&lt;/author&gt;&lt;author&gt;Beavis, R. C.&lt;/author&gt;&lt;/authors&gt;&lt;/contributors&gt;&lt;auth-address&gt;Manitoba Centre for Proteomics, University of Manitoba, Winnipeg, MB, Canada R3T 2N2.&lt;/auth-address&gt;&lt;titles&gt;&lt;title&gt;TANDEM: matching proteins with tandem mass spectra&lt;/title&gt;&lt;secondary-title&gt;Bioinformatics&lt;/secondary-title&gt;&lt;/titles&gt;&lt;periodical&gt;&lt;full-title&gt;Bioinformatics&lt;/full-title&gt;&lt;/periodical&gt;&lt;pages&gt;1466-7&lt;/pages&gt;&lt;volume&gt;20&lt;/volume&gt;&lt;number&gt;9&lt;/number&gt;&lt;edition&gt;2004/02/21&lt;/edition&gt;&lt;keywords&gt;&lt;keyword&gt;*Algorithms&lt;/keyword&gt;&lt;keyword&gt;Databases, Protein&lt;/keyword&gt;&lt;keyword&gt;Information Storage and Retrieval/*methods&lt;/keyword&gt;&lt;keyword&gt;Mass Spectrometry/*methods&lt;/keyword&gt;&lt;keyword&gt;Proteins/*analysis/*chemistry&lt;/keyword&gt;&lt;keyword&gt;Sequence Alignment/methods&lt;/keyword&gt;&lt;keyword&gt;Sequence Analysis, Protein/*methods&lt;/keyword&gt;&lt;keyword&gt;Sequence Homology, Amino Acid&lt;/keyword&gt;&lt;keyword&gt;*Software&lt;/keyword&gt;&lt;/keywords&gt;&lt;dates&gt;&lt;year&gt;2004&lt;/year&gt;&lt;pub-dates&gt;&lt;date&gt;Jun 12&lt;/date&gt;&lt;/pub-dates&gt;&lt;/dates&gt;&lt;isbn&gt;1367-4803 (Print)&amp;#xD;1367-4803 (Linking)&lt;/isbn&gt;&lt;accession-num&gt;14976030&lt;/accession-num&gt;&lt;urls&gt;&lt;related-urls&gt;&lt;url&gt;http://www.ncbi.nlm.nih.gov/pubmed/14976030&lt;/url&gt;&lt;/related-urls&gt;&lt;/urls&gt;&lt;electronic-resource-num&gt;10.1093/bioinformatics/bth092&amp;#xD;bth092 [pii]&lt;/electronic-resource-num&gt;&lt;language&gt;eng&lt;/language&gt;&lt;/record&gt;&lt;/Cite&gt;&lt;/EndNote&gt;</w:instrText>
-      </w:r>
-      <w:r>
-        <w:fldChar w:fldCharType="separate"/>
-      </w:r>
-      <w:r>
-        <w:rPr>
-          <w:noProof/>
-          <w:vertAlign w:val="superscript"/>
-          <w:lang w:val="nb-NO"/>
-        </w:rPr>
-        <w:t>2</w:t>
-      </w:r>
-      <w:r>
-        <w:fldChar w:fldCharType="end"/>
-      </w:r>
-      <w:r>
-        <w:fldChar w:fldCharType="end"/>
-      </w:r>
-      <w:r>
-        <w:rPr>
-          <w:lang w:val="nb-NO"/>
-        </w:rPr>
-        <w:t xml:space="preserve"> </w:t>
-      </w:r>
-      <w:r>
-        <w:rPr>
-          <w:lang w:val="nb-NO"/>
-        </w:rPr>
-        <w:t xml:space="preserve">and </w:t>
-      </w:r>
-      <w:r>
-        <w:rPr>
-          <w:color w:val="1F497D" w:themeColor="text2"/>
-          <w:lang w:val="nb-NO"/>
-        </w:rPr>
-        <w:t>MS-GF+</w:t>
-      </w:r>
-      <w:r>
-        <w:rPr>
-          <w:color w:val="1F497D" w:themeColor="text2"/>
-          <w:lang w:val="nb-NO"/>
-        </w:rPr>
-        <w:fldChar w:fldCharType="begin"/>
-      </w:r>
-      <w:r>
-        <w:rPr>
-          <w:color w:val="1F497D" w:themeColor="text2"/>
-          <w:lang w:val="nb-NO"/>
-        </w:rPr>
-        <w:instrText xml:space="preserve"> ADDIN EN.CITE &lt;EndNote&gt;&lt;Cite&gt;&lt;Author&gt;Kim&lt;/Author&gt;&lt;RecNum&gt;404&lt;/RecNum&gt;&lt;record&gt;&lt;rec-number&gt;404&lt;/rec-number&gt;&lt;foreign-keys&gt;&lt;key app="EN" db-id="wsxvrwestxpfw9e2re6pzxdopvfd2pfwxadz"&gt;404&lt;/key&gt;&lt;/foreign-keys&gt;&lt;ref-type name="Journal Article"&gt;17&lt;/ref-type&gt;&lt;contributors&gt;&lt;authors&gt;&lt;author&gt;Kim, S.&lt;/author&gt;&lt;/authors&gt;&lt;/contributors&gt;&lt;titles&gt;&lt;title&gt;MS-GF+: https://bix-lab.ucsd.edu/pages/viewpage.action?pageId=13533355&lt;/title&gt;&lt;/titles&gt;&lt;dates&gt;&lt;</w:instrText>
-      </w:r>
-      <w:r>
-        <w:rPr>
-          <w:color w:val="1F497D" w:themeColor="text2"/>
-        </w:rPr>
-        <w:instrText>/dates&gt;&lt;urls&gt;&lt;/urls&gt;&lt;/record&gt;&lt;/Cite&gt;&lt;/EndNote&gt;</w:instrText>
-      </w:r>
-      <w:r>
-        <w:rPr>
-          <w:color w:val="1F497D" w:themeColor="text2"/>
-          <w:lang w:val="nb-NO"/>
-        </w:rPr>
-        <w:fldChar w:fldCharType="separate"/>
-      </w:r>
-      <w:r>
-        <w:rPr>
-          <w:noProof/>
-          <w:color w:val="1F497D" w:themeColor="text2"/>
-          <w:vertAlign w:val="superscript"/>
-        </w:rPr>
-        <w:t>3</w:t>
-      </w:r>
-      <w:r>
-        <w:rPr>
-          <w:color w:val="1F497D" w:themeColor="text2"/>
-          <w:lang w:val="nb-NO"/>
-        </w:rPr>
-        <w:fldChar w:fldCharType="end"/>
-      </w:r>
-      <w:r>
-        <w:t xml:space="preserve"> </w:t>
-      </w:r>
-      <w:r>
-        <w:t>can easily be used</w:t>
-      </w:r>
-      <w:r>
-        <w:t xml:space="preserve"> </w:t>
-      </w:r>
-      <w:r>
-        <w:rPr>
-          <w:i/>
-        </w:rPr>
-        <w:t>via</w:t>
-      </w:r>
-      <w:r>
-        <w:t xml:space="preserve"> a simple </w:t>
-      </w:r>
-      <w:r>
-        <w:t xml:space="preserve">user </w:t>
-      </w:r>
-      <w:r>
-        <w:t xml:space="preserve">interface called </w:t>
-      </w:r>
-      <w:r>
-        <w:rPr>
-          <w:color w:val="1F497D" w:themeColor="text2"/>
-        </w:rPr>
-        <w:t>SearchGUI</w:t>
-      </w:r>
-      <w:r>
-        <w:rPr>
-          <w:color w:val="1F497D" w:themeColor="text2"/>
-        </w:rPr>
-        <w:t>.</w:t>
-      </w:r>
-      <w:r>
-        <w:fldChar w:fldCharType="begin"/>
-      </w:r>
-      <w:r>
-        <w:instrText>HYPERLINK \l "_ENREF_3" \o "Vaudel, 2011 #18"</w:instrText>
-      </w:r>
-      <w:r>
-        <w:fldChar w:fldCharType="separate"/>
-      </w:r>
-      <w:r>
-        <w:fldChar w:fldCharType="begin"/>
-      </w:r>
-      <w:r>
-        <w:instrText xml:space="preserve"> ADDIN EN.CITE &lt;EndNote&gt;&lt;Cite&gt;&lt;Author&gt;Vaudel&lt;/Author&gt;&lt;Year&gt;2011&lt;/Year&gt;&lt;RecNum&gt;18&lt;/RecNum&gt;&lt;DisplayText&gt;&lt;style face="superscript"&gt;3&lt;/style&gt;&lt;/DisplayText&gt;&lt;record&gt;&lt;rec-number&gt;18&lt;/rec-number&gt;&lt;foreign-keys&gt;&lt;key app="EN" db-id="sexxdt0zj29tdleaertp5we3atxa92z9waxz"&gt;18&lt;/key&gt;&lt;/foreign-keys&gt;&lt;ref-type name="Journal Article"&gt;17&lt;/ref-type&gt;&lt;contributors&gt;&lt;authors&gt;&lt;author&gt;Vaudel, M.&lt;/author&gt;&lt;author&gt;Barsnes, H.&lt;/author&gt;&lt;author&gt;Berven, F. S.&lt;/author&gt;&lt;author&gt;Sickmann, A.&lt;/author&gt;&lt;author&gt;Martens, L.&lt;/author&gt;&lt;/authors&gt;&lt;/contributors&gt;&lt;auth-address&gt;Leibniz-Institut fur Analytische Wissenschaften - ISAS - e.V., Dortmund, Germany.&lt;/auth-address&gt;&lt;titles&gt;&lt;title&gt;SearchGUI: An open-source graphical user interface for simultaneous OMSSA and X!Tandem searches&lt;/title&gt;&lt;secondary-title&gt;Proteomics&lt;/secondary-title&gt;&lt;/titles&gt;&lt;periodical&gt;&lt;full-title&gt;Proteomics&lt;/full-title&gt;&lt;/periodical&gt;&lt;pages&gt;996-9&lt;/pages&gt;&lt;volume&gt;11&lt;/vol</w:instrText>
-      </w:r>
-      <w:r>
-        <w:instrText>ume&gt;&lt;number&gt;5&lt;/number&gt;&lt;edition&gt;2011/02/22&lt;/edition&gt;&lt;dates&gt;&lt;year&gt;2011&lt;/year&gt;&lt;pub-dates&gt;&lt;date&gt;Mar&lt;/date&gt;&lt;/pub-dates&gt;&lt;/dates&gt;&lt;isbn&gt;1615-9861 (Electronic)&amp;#xD;1615-9853 (Linking)&lt;/isbn&gt;&lt;accession-num&gt;21337703&lt;/accession-num&gt;&lt;urls&gt;&lt;related-urls&gt;&lt;url&gt;http://www.ncbi.nlm.nih.gov/pubmed/21337703&lt;/url&gt;&lt;/related-urls&gt;&lt;/urls&gt;&lt;electronic-resource-num&gt;10.1002/pmic.201000595&lt;/electronic-resource-num&gt;&lt;language&gt;eng&lt;/language&gt;&lt;/record&gt;&lt;/Cite&gt;&lt;/EndNote&gt;</w:instrText>
-      </w:r>
-      <w:r>
-        <w:fldChar w:fldCharType="separate"/>
-      </w:r>
-      <w:r>
-        <w:rPr>
-          <w:noProof/>
-          <w:vertAlign w:val="superscript"/>
-        </w:rPr>
-        <w:t>4</w:t>
-      </w:r>
-      <w:r>
-        <w:fldChar w:fldCharType="end"/>
-      </w:r>
-      <w:r>
-        <w:fldChar w:fldCharType="end"/>
-      </w:r>
-      <w:r>
-        <w:t xml:space="preserve"> </w:t>
-      </w:r>
-      <w:r>
-        <w:rPr>
-          <w:color w:val="1F497D" w:themeColor="text2"/>
-        </w:rPr>
-        <w:t>SearchGUI</w:t>
-      </w:r>
-      <w:r>
-        <w:t xml:space="preserve"> for </w:t>
-      </w:r>
-      <w:r>
-        <w:t>W</w:t>
-      </w:r>
-      <w:r>
-        <w:t xml:space="preserve">indows </w:t>
-      </w:r>
-      <w:r>
-        <w:t xml:space="preserve">platforms </w:t>
-      </w:r>
-      <w:r>
-        <w:t>is provided in the</w:t>
-      </w:r>
-      <w:r>
-        <w:t xml:space="preserve"> </w:t>
-      </w:r>
-      <w:r>
-        <w:rPr>
-          <w:color w:val="4F6228" w:themeColor="accent3" w:themeShade="80"/>
-        </w:rPr>
-        <w:t>software</w:t>
-      </w:r>
-      <w:r>
-        <w:t xml:space="preserve"> folder together with </w:t>
-      </w:r>
-      <w:r>
-        <w:rPr>
-          <w:color w:val="1F497D" w:themeColor="text2"/>
         </w:rPr>
         <w:t>OMSSA</w:t>
-      </w:r>
-      <w:r>
-        <w:t>,</w:t>
-      </w:r>
-      <w:r>
-        <w:t xml:space="preserve"> </w:t>
-      </w:r>
-      <w:r>
-        <w:rPr>
-          <w:color w:val="1F497D" w:themeColor="text2"/>
-        </w:rPr>
-        <w:t>X!Tandem</w:t>
-      </w:r>
-      <w:r>
-        <w:rPr>
-          <w:color w:val="1F497D" w:themeColor="text2"/>
-        </w:rPr>
-        <w:t xml:space="preserve"> </w:t>
-      </w:r>
-      <w:r>
-        <w:t xml:space="preserve">and </w:t>
-      </w:r>
-      <w:r>
-        <w:rPr>
-          <w:color w:val="1F497D" w:themeColor="text2"/>
-        </w:rPr>
-        <w:t>MS-GF+</w:t>
       </w:r>
       <w:r>
         <w:t xml:space="preserve">. </w:t>
@@ -1106,6 +1105,9 @@
     <w:p>
       <w:pPr>
         <w:jc w:val="both"/>
+        <w:rPr>
+          <w:sz w:val="8"/>
+        </w:rPr>
       </w:pPr>
     </w:p>
     <w:p>
@@ -1122,9 +1124,9 @@
         </w:rPr>
         <w:drawing>
           <wp:inline distT="0" distB="0" distL="0" distR="0">
-            <wp:extent cx="4461476" cy="3366861"/>
-            <wp:effectExtent l="0" t="19050" r="72424" b="62139"/>
-            <wp:docPr id="1" name="Picture 2"/>
+            <wp:extent cx="4474845" cy="3662743"/>
+            <wp:effectExtent l="0" t="19050" r="78105" b="52007"/>
+            <wp:docPr id="2" name="Picture 2"/>
             <wp:cNvGraphicFramePr>
               <a:graphicFrameLocks xmlns:a="http://schemas.openxmlformats.org/drawingml/2006/main" noChangeAspect="1"/>
             </wp:cNvGraphicFramePr>
@@ -1147,7 +1149,7 @@
                   <pic:spPr bwMode="auto">
                     <a:xfrm>
                       <a:off x="0" y="0"/>
-                      <a:ext cx="4461974" cy="3367237"/>
+                      <a:ext cx="4474845" cy="3662743"/>
                     </a:xfrm>
                     <a:prstGeom prst="rect">
                       <a:avLst/>
@@ -1200,6 +1202,54 @@
           <w:color w:val="1F497D" w:themeColor="text2"/>
           <w:lang w:val="en-GB"/>
         </w:rPr>
+        <w:t>MS-GF+</w:t>
+      </w:r>
+      <w:r>
+        <w:rPr>
+          <w:lang w:val="en-GB"/>
+        </w:rPr>
+        <w:t>,</w:t>
+      </w:r>
+      <w:r>
+        <w:rPr>
+          <w:color w:val="1F497D" w:themeColor="text2"/>
+          <w:lang w:val="en-GB"/>
+        </w:rPr>
+        <w:t xml:space="preserve"> </w:t>
+      </w:r>
+      <w:proofErr w:type="spellStart"/>
+      <w:r>
+        <w:rPr>
+          <w:color w:val="1F497D" w:themeColor="text2"/>
+          <w:lang w:val="en-GB"/>
+        </w:rPr>
+        <w:t>X!Tandem</w:t>
+      </w:r>
+      <w:proofErr w:type="spellEnd"/>
+      <w:r>
+        <w:rPr>
+          <w:lang w:val="en-GB"/>
+        </w:rPr>
+        <w:t>,</w:t>
+      </w:r>
+      <w:r>
+        <w:rPr>
+          <w:color w:val="1F497D" w:themeColor="text2"/>
+          <w:lang w:val="en-GB"/>
+        </w:rPr>
+        <w:t xml:space="preserve"> MS Amanda </w:t>
+      </w:r>
+      <w:r>
+        <w:rPr>
+          <w:lang w:val="en-GB"/>
+        </w:rPr>
+        <w:t xml:space="preserve">and </w:t>
+      </w:r>
+      <w:r>
+        <w:rPr>
+          <w:color w:val="1F497D" w:themeColor="text2"/>
+          <w:lang w:val="en-GB"/>
+        </w:rPr>
         <w:t>OMSSA</w:t>
       </w:r>
       <w:r>
@@ -1207,7 +1257,148 @@
           <w:color w:val="1F497D" w:themeColor="text2"/>
           <w:lang w:val="en-GB"/>
         </w:rPr>
-        <w:t xml:space="preserve">, </w:t>
+        <w:t xml:space="preserve"> </w:t>
+      </w:r>
+      <w:r>
+        <w:rPr>
+          <w:lang w:val="en-GB"/>
+        </w:rPr>
+        <w:t>and</w:t>
+      </w:r>
+      <w:r>
+        <w:rPr>
+          <w:color w:val="1F497D" w:themeColor="text2"/>
+          <w:lang w:val="en-GB"/>
+        </w:rPr>
+        <w:t xml:space="preserve"> </w:t>
+      </w:r>
+      <w:r>
+        <w:rPr>
+          <w:lang w:val="en-GB"/>
+        </w:rPr>
+        <w:t>are</w:t>
+      </w:r>
+      <w:r>
+        <w:rPr>
+          <w:lang w:val="en-GB"/>
+        </w:rPr>
+        <w:t xml:space="preserve"> already selected</w:t>
+      </w:r>
+      <w:r>
+        <w:rPr>
+          <w:lang w:val="en-GB"/>
+        </w:rPr>
+        <w:t xml:space="preserve">. In fact, keen observers may already </w:t>
+      </w:r>
+      <w:r>
+        <w:rPr>
+          <w:lang w:val="en-GB"/>
+        </w:rPr>
+        <w:t xml:space="preserve">have </w:t>
+      </w:r>
+      <w:r>
+        <w:rPr>
+          <w:lang w:val="en-GB"/>
+        </w:rPr>
+        <w:t>noticed the</w:t>
+      </w:r>
+      <w:r>
+        <w:rPr>
+          <w:lang w:val="en-GB"/>
+        </w:rPr>
+        <w:t xml:space="preserve"> search engines</w:t>
+      </w:r>
+      <w:r>
+        <w:rPr>
+          <w:lang w:val="en-GB"/>
+        </w:rPr>
+        <w:t xml:space="preserve"> in the </w:t>
+      </w:r>
+      <w:r>
+        <w:rPr>
+          <w:color w:val="1F497D" w:themeColor="text2"/>
+        </w:rPr>
+        <w:t>SearchGUI</w:t>
+      </w:r>
+      <w:r>
+        <w:rPr>
+          <w:lang w:val="en-GB"/>
+        </w:rPr>
+        <w:t xml:space="preserve"> </w:t>
+      </w:r>
+      <w:r>
+        <w:rPr>
+          <w:lang w:val="en-GB"/>
+        </w:rPr>
+        <w:t>resources</w:t>
+      </w:r>
+      <w:r>
+        <w:rPr>
+          <w:lang w:val="en-GB"/>
+        </w:rPr>
+        <w:t xml:space="preserve"> folder. This means that when you have downloaded the </w:t>
+      </w:r>
+      <w:r>
+        <w:rPr>
+          <w:color w:val="1F497D" w:themeColor="text2"/>
+        </w:rPr>
+        <w:t>SearchGUI</w:t>
+      </w:r>
+      <w:r>
+        <w:rPr>
+          <w:lang w:val="en-GB"/>
+        </w:rPr>
+        <w:t xml:space="preserve"> zip</w:t>
+      </w:r>
+      <w:r>
+        <w:rPr>
+          <w:lang w:val="en-GB"/>
+        </w:rPr>
+        <w:t xml:space="preserve"> </w:t>
+      </w:r>
+      <w:r>
+        <w:rPr>
+          <w:lang w:val="en-GB"/>
+        </w:rPr>
+        <w:t xml:space="preserve">file </w:t>
+      </w:r>
+      <w:r>
+        <w:rPr>
+          <w:lang w:val="en-GB"/>
+        </w:rPr>
+        <w:t xml:space="preserve">and unzipped it (which comprises the entire installation procedure), you have also already </w:t>
+      </w:r>
+      <w:r>
+        <w:rPr>
+          <w:lang w:val="en-GB"/>
+        </w:rPr>
+        <w:t>installed</w:t>
+      </w:r>
+      <w:r>
+        <w:rPr>
+          <w:lang w:val="en-GB"/>
+        </w:rPr>
+        <w:t xml:space="preserve"> </w:t>
+      </w:r>
+      <w:r>
+        <w:rPr>
+          <w:color w:val="1F497D" w:themeColor="text2"/>
+          <w:lang w:val="en-GB"/>
+        </w:rPr>
+        <w:t>MS-GF+</w:t>
+      </w:r>
+      <w:r>
+        <w:rPr>
+          <w:lang w:val="en-GB"/>
+        </w:rPr>
+        <w:t>,</w:t>
+      </w:r>
+      <w:r>
+        <w:rPr>
+          <w:color w:val="1F497D" w:themeColor="text2"/>
+          <w:lang w:val="en-GB"/>
+        </w:rPr>
+        <w:t xml:space="preserve"> </w:t>
       </w:r>
       <w:proofErr w:type="spellStart"/>
       <w:r>
@@ -1220,173 +1411,29 @@
       <w:proofErr w:type="spellEnd"/>
       <w:r>
         <w:rPr>
+          <w:lang w:val="en-GB"/>
+        </w:rPr>
+        <w:t>,</w:t>
+      </w:r>
+      <w:r>
+        <w:rPr>
           <w:color w:val="1F497D" w:themeColor="text2"/>
           <w:lang w:val="en-GB"/>
         </w:rPr>
-        <w:t xml:space="preserve"> </w:t>
-      </w:r>
-      <w:r>
-        <w:rPr>
-          <w:lang w:val="en-GB"/>
-        </w:rPr>
-        <w:t>and</w:t>
+        <w:t xml:space="preserve"> MS Amanda </w:t>
+      </w:r>
+      <w:r>
+        <w:rPr>
+          <w:lang w:val="en-GB"/>
+        </w:rPr>
+        <w:t xml:space="preserve">and </w:t>
       </w:r>
       <w:r>
         <w:rPr>
           <w:color w:val="1F497D" w:themeColor="text2"/>
           <w:lang w:val="en-GB"/>
         </w:rPr>
-        <w:t xml:space="preserve"> MS-GF+ </w:t>
-      </w:r>
-      <w:r>
-        <w:rPr>
-          <w:lang w:val="en-GB"/>
-        </w:rPr>
-        <w:t>are</w:t>
-      </w:r>
-      <w:r>
-        <w:rPr>
-          <w:lang w:val="en-GB"/>
-        </w:rPr>
-        <w:t xml:space="preserve"> already selected</w:t>
-      </w:r>
-      <w:r>
-        <w:rPr>
-          <w:lang w:val="en-GB"/>
-        </w:rPr>
-        <w:t xml:space="preserve">. In fact, keen observers may already </w:t>
-      </w:r>
-      <w:r>
-        <w:rPr>
-          <w:lang w:val="en-GB"/>
-        </w:rPr>
-        <w:t xml:space="preserve">have </w:t>
-      </w:r>
-      <w:r>
-        <w:rPr>
-          <w:lang w:val="en-GB"/>
-        </w:rPr>
-        <w:t>noticed the</w:t>
-      </w:r>
-      <w:r>
-        <w:rPr>
-          <w:lang w:val="en-GB"/>
-        </w:rPr>
-        <w:t xml:space="preserve"> search engines</w:t>
-      </w:r>
-      <w:r>
-        <w:rPr>
-          <w:lang w:val="en-GB"/>
-        </w:rPr>
-        <w:t xml:space="preserve"> in the </w:t>
-      </w:r>
-      <w:r>
-        <w:rPr>
-          <w:color w:val="1F497D" w:themeColor="text2"/>
-        </w:rPr>
-        <w:t>SearchGUI</w:t>
-      </w:r>
-      <w:r>
-        <w:rPr>
-          <w:lang w:val="en-GB"/>
-        </w:rPr>
-        <w:t xml:space="preserve"> </w:t>
-      </w:r>
-      <w:r>
-        <w:rPr>
-          <w:lang w:val="en-GB"/>
-        </w:rPr>
-        <w:t>resources</w:t>
-      </w:r>
-      <w:r>
-        <w:rPr>
-          <w:lang w:val="en-GB"/>
-        </w:rPr>
-        <w:t xml:space="preserve"> folder. This means that when you have downloaded the </w:t>
-      </w:r>
-      <w:r>
-        <w:rPr>
-          <w:color w:val="1F497D" w:themeColor="text2"/>
-        </w:rPr>
-        <w:t>SearchGUI</w:t>
-      </w:r>
-      <w:r>
-        <w:rPr>
-          <w:lang w:val="en-GB"/>
-        </w:rPr>
-        <w:t xml:space="preserve"> zip</w:t>
-      </w:r>
-      <w:r>
-        <w:rPr>
-          <w:lang w:val="en-GB"/>
-        </w:rPr>
-        <w:t xml:space="preserve"> </w:t>
-      </w:r>
-      <w:r>
-        <w:rPr>
-          <w:lang w:val="en-GB"/>
-        </w:rPr>
-        <w:t xml:space="preserve">file </w:t>
-      </w:r>
-      <w:r>
-        <w:rPr>
-          <w:lang w:val="en-GB"/>
-        </w:rPr>
-        <w:t xml:space="preserve">and unzipped it (which comprises the entire installation procedure), you have also already </w:t>
-      </w:r>
-      <w:r>
-        <w:rPr>
-          <w:lang w:val="en-GB"/>
-        </w:rPr>
-        <w:t>installed</w:t>
-      </w:r>
-      <w:r>
-        <w:rPr>
-          <w:lang w:val="en-GB"/>
-        </w:rPr>
-        <w:t xml:space="preserve"> </w:t>
-      </w:r>
-      <w:r>
-        <w:rPr>
-          <w:color w:val="1F497D" w:themeColor="text2"/>
-        </w:rPr>
         <w:t>OMSSA</w:t>
-      </w:r>
-      <w:r>
-        <w:rPr>
-          <w:lang w:val="en-GB"/>
-        </w:rPr>
-        <w:t>,</w:t>
-      </w:r>
-      <w:r>
-        <w:rPr>
-          <w:lang w:val="en-GB"/>
-        </w:rPr>
-        <w:t xml:space="preserve"> </w:t>
-      </w:r>
-      <w:r>
-        <w:rPr>
-          <w:color w:val="1F497D" w:themeColor="text2"/>
-        </w:rPr>
-        <w:t>X!Tandem</w:t>
-      </w:r>
-      <w:r>
-        <w:rPr>
-          <w:lang w:val="en-GB"/>
-        </w:rPr>
-        <w:t xml:space="preserve"> </w:t>
-      </w:r>
-      <w:r>
-        <w:rPr>
-          <w:lang w:val="en-GB"/>
-        </w:rPr>
-        <w:t xml:space="preserve">and </w:t>
-      </w:r>
-      <w:r>
-        <w:rPr>
-          <w:color w:val="1F497D" w:themeColor="text2"/>
-        </w:rPr>
-        <w:t>MS-GF+</w:t>
       </w:r>
       <w:r>
         <w:rPr>
@@ -1405,7 +1452,6 @@
       <w:pPr>
         <w:jc w:val="both"/>
         <w:rPr>
-          <w:i/>
           <w:lang w:val="en-GB"/>
         </w:rPr>
       </w:pPr>
@@ -1502,22 +1548,6 @@
         </w:rPr>
         <w:t>]</w:t>
       </w:r>
-    </w:p>
-    <w:p>
-      <w:pPr>
-        <w:spacing w:after="0" w:line="240" w:lineRule="auto"/>
-        <w:rPr>
-          <w:lang w:val="en-GB"/>
-        </w:rPr>
-      </w:pPr>
-    </w:p>
-    <w:p>
-      <w:pPr>
-        <w:spacing w:after="0" w:line="240" w:lineRule="auto"/>
-        <w:rPr>
-          <w:lang w:val="en-GB"/>
-        </w:rPr>
-      </w:pPr>
       <w:r>
         <w:rPr>
           <w:lang w:val="en-GB"/>
@@ -3931,13 +3961,67 @@
           <w:color w:val="1F497D" w:themeColor="text2"/>
           <w:lang w:val="en-GB"/>
         </w:rPr>
+        <w:t>MS-GF+</w:t>
+      </w:r>
+      <w:r>
+        <w:rPr>
+          <w:lang w:val="en-GB"/>
+        </w:rPr>
+        <w:t>,</w:t>
+      </w:r>
+      <w:r>
+        <w:rPr>
+          <w:color w:val="1F497D" w:themeColor="text2"/>
+          <w:lang w:val="en-GB"/>
+        </w:rPr>
+        <w:t xml:space="preserve"> </w:t>
+      </w:r>
+      <w:proofErr w:type="spellStart"/>
+      <w:r>
+        <w:rPr>
+          <w:color w:val="1F497D" w:themeColor="text2"/>
+          <w:lang w:val="en-GB"/>
+        </w:rPr>
+        <w:t>X!Tandem</w:t>
+      </w:r>
+      <w:proofErr w:type="spellEnd"/>
+      <w:r>
+        <w:rPr>
+          <w:lang w:val="en-GB"/>
+        </w:rPr>
+        <w:t>,</w:t>
+      </w:r>
+      <w:r>
+        <w:rPr>
+          <w:color w:val="1F497D" w:themeColor="text2"/>
+          <w:lang w:val="en-GB"/>
+        </w:rPr>
+        <w:t xml:space="preserve"> MS Amanda </w:t>
+      </w:r>
+      <w:r>
+        <w:rPr>
+          <w:lang w:val="en-GB"/>
+        </w:rPr>
+        <w:t xml:space="preserve">and </w:t>
+      </w:r>
+      <w:r>
+        <w:rPr>
+          <w:color w:val="1F497D" w:themeColor="text2"/>
+          <w:lang w:val="en-GB"/>
+        </w:rPr>
         <w:t>OMSSA</w:t>
       </w:r>
       <w:r>
         <w:rPr>
           <w:lang w:val="en-GB"/>
         </w:rPr>
-        <w:t>,</w:t>
+        <w:t xml:space="preserve">, and get result files for </w:t>
+      </w:r>
+      <w:r>
+        <w:rPr>
+          <w:lang w:val="en-GB"/>
+        </w:rPr>
+        <w:t>all</w:t>
       </w:r>
       <w:r>
         <w:rPr>
@@ -3945,6 +4029,30 @@
         </w:rPr>
         <w:t xml:space="preserve"> </w:t>
       </w:r>
+      <w:r>
+        <w:rPr>
+          <w:lang w:val="en-GB"/>
+        </w:rPr>
+        <w:t xml:space="preserve">of them </w:t>
+      </w:r>
+      <w:r>
+        <w:rPr>
+          <w:lang w:val="en-GB"/>
+        </w:rPr>
+        <w:t>at the same time</w:t>
+      </w:r>
+      <w:r>
+        <w:rPr>
+          <w:lang w:val="en-GB"/>
+        </w:rPr>
+        <w:t>.</w:t>
+      </w:r>
+      <w:r>
+        <w:rPr>
+          <w:lang w:val="en-GB"/>
+        </w:rPr>
+        <w:t xml:space="preserve"> However, to save time we will now only use </w:t>
+      </w:r>
       <w:proofErr w:type="spellStart"/>
       <w:r>
         <w:rPr>
@@ -3963,6 +4071,13 @@
       </w:r>
       <w:r>
         <w:rPr>
+          <w:color w:val="1F497D" w:themeColor="text2"/>
+          <w:lang w:val="en-GB"/>
+        </w:rPr>
+        <w:t xml:space="preserve"> </w:t>
+      </w:r>
+      <w:r>
+        <w:rPr>
           <w:lang w:val="en-GB"/>
         </w:rPr>
         <w:t xml:space="preserve">and </w:t>
@@ -3972,60 +4087,48 @@
           <w:color w:val="1F497D" w:themeColor="text2"/>
           <w:lang w:val="en-GB"/>
         </w:rPr>
+        <w:t>OMSSA</w:t>
+      </w:r>
+      <w:r>
+        <w:rPr>
+          <w:lang w:val="en-GB"/>
+        </w:rPr>
+        <w:t xml:space="preserve">, so </w:t>
+      </w:r>
+      <w:r>
+        <w:rPr>
+          <w:lang w:val="en-GB"/>
+        </w:rPr>
+        <w:t xml:space="preserve">disable </w:t>
+      </w:r>
+      <w:r>
+        <w:rPr>
+          <w:color w:val="1F497D" w:themeColor="text2"/>
+          <w:lang w:val="en-GB"/>
+        </w:rPr>
         <w:t>MS-GF+</w:t>
       </w:r>
       <w:r>
         <w:rPr>
           <w:lang w:val="en-GB"/>
         </w:rPr>
-        <w:t xml:space="preserve">, and get result files for </w:t>
-      </w:r>
-      <w:r>
-        <w:rPr>
-          <w:lang w:val="en-GB"/>
-        </w:rPr>
-        <w:t>both</w:t>
-      </w:r>
-      <w:r>
-        <w:rPr>
-          <w:lang w:val="en-GB"/>
-        </w:rPr>
         <w:t xml:space="preserve"> </w:t>
       </w:r>
       <w:r>
         <w:rPr>
           <w:lang w:val="en-GB"/>
         </w:rPr>
-        <w:t xml:space="preserve">of them </w:t>
-      </w:r>
-      <w:r>
-        <w:rPr>
-          <w:lang w:val="en-GB"/>
-        </w:rPr>
-        <w:t>at the same time</w:t>
-      </w:r>
-      <w:r>
-        <w:rPr>
-          <w:lang w:val="en-GB"/>
-        </w:rPr>
-        <w:t>.</w:t>
-      </w:r>
-      <w:r>
-        <w:rPr>
-          <w:lang w:val="en-GB"/>
-        </w:rPr>
-        <w:t xml:space="preserve"> However, to save time we will now only use </w:t>
+        <w:t xml:space="preserve">and </w:t>
       </w:r>
       <w:r>
         <w:rPr>
           <w:color w:val="1F497D" w:themeColor="text2"/>
           <w:lang w:val="en-GB"/>
         </w:rPr>
-        <w:t>OMSSA</w:t>
-      </w:r>
-      <w:r>
-        <w:rPr>
-          <w:color w:val="1F497D" w:themeColor="text2"/>
+        <w:t>MS Amanda</w:t>
+      </w:r>
+      <w:r>
+        <w:rPr>
           <w:lang w:val="en-GB"/>
         </w:rPr>
         <w:t xml:space="preserve"> </w:t>
@@ -4034,48 +4137,13 @@
         <w:rPr>
           <w:lang w:val="en-GB"/>
         </w:rPr>
-        <w:t xml:space="preserve">and </w:t>
-      </w:r>
-      <w:proofErr w:type="spellStart"/>
-      <w:r>
-        <w:rPr>
-          <w:color w:val="1F497D" w:themeColor="text2"/>
-          <w:lang w:val="en-GB"/>
-        </w:rPr>
-        <w:t>X!Tandem</w:t>
-      </w:r>
-      <w:proofErr w:type="spellEnd"/>
-      <w:r>
-        <w:rPr>
-          <w:lang w:val="en-GB"/>
-        </w:rPr>
-        <w:t xml:space="preserve">, so </w:t>
-      </w:r>
-      <w:r>
-        <w:rPr>
-          <w:lang w:val="en-GB"/>
-        </w:rPr>
-        <w:t xml:space="preserve">disable </w:t>
-      </w:r>
-      <w:r>
-        <w:rPr>
-          <w:color w:val="1F497D" w:themeColor="text2"/>
-          <w:lang w:val="en-GB"/>
-        </w:rPr>
-        <w:t>MS-GF+</w:t>
-      </w:r>
-      <w:r>
-        <w:rPr>
-          <w:lang w:val="en-GB"/>
-        </w:rPr>
-        <w:t xml:space="preserve"> by removing the check mark in front of </w:t>
-      </w:r>
-      <w:r>
-        <w:rPr>
-          <w:color w:val="1F497D" w:themeColor="text2"/>
-          <w:lang w:val="en-GB"/>
-        </w:rPr>
-        <w:t>MS-GF+</w:t>
+        <w:t>by removing the check mark</w:t>
+      </w:r>
+      <w:r>
+        <w:rPr>
+          <w:lang w:val="en-GB"/>
+        </w:rPr>
+        <w:t>s</w:t>
       </w:r>
       <w:r>
         <w:rPr>
@@ -4202,9 +4270,9 @@
         </w:rPr>
         <w:drawing>
           <wp:inline distT="0" distB="0" distL="0" distR="0">
-            <wp:extent cx="4191148" cy="3161472"/>
-            <wp:effectExtent l="0" t="19050" r="76052" b="57978"/>
-            <wp:docPr id="4" name="Picture 5"/>
+            <wp:extent cx="3876499" cy="3172985"/>
+            <wp:effectExtent l="0" t="19050" r="66851" b="65515"/>
+            <wp:docPr id="7" name="Picture 5"/>
             <wp:cNvGraphicFramePr>
               <a:graphicFrameLocks xmlns:a="http://schemas.openxmlformats.org/drawingml/2006/main" noChangeAspect="1"/>
             </wp:cNvGraphicFramePr>
@@ -4227,7 +4295,7 @@
                   <pic:spPr bwMode="auto">
                     <a:xfrm>
                       <a:off x="0" y="0"/>
-                      <a:ext cx="4186907" cy="3158273"/>
+                      <a:ext cx="3882764" cy="3178113"/>
                     </a:xfrm>
                     <a:prstGeom prst="rect">
                       <a:avLst/>
@@ -5021,7 +5089,6 @@
         <w:ind w:left="720" w:hanging="720"/>
         <w:rPr>
           <w:noProof/>
-          <w:lang w:val="en-GB"/>
         </w:rPr>
       </w:pPr>
       <w:r>
@@ -5031,9 +5098,6 @@
         <w:fldChar w:fldCharType="begin"/>
       </w:r>
       <w:r>
-        <w:rPr>
-          <w:lang w:val="nb-NO"/>
-        </w:rPr>
         <w:instrText xml:space="preserve"> ADDIN EN.REFLIST </w:instrText>
       </w:r>
       <w:r>
@@ -5045,37 +5109,48 @@
       <w:r>
         <w:rPr>
           <w:noProof/>
-          <w:lang w:val="nb-NO"/>
         </w:rPr>
         <w:t>1.</w:t>
       </w:r>
       <w:r>
         <w:rPr>
           <w:noProof/>
-          <w:lang w:val="nb-NO"/>
         </w:rPr>
         <w:tab/>
-        <w:t xml:space="preserve">Geer, L.Y. et al. </w:t>
-      </w:r>
-      <w:r>
+        <w:t>Kim, S. MS-GF+: https://bix-lab.ucsd.edu/pages/viewpage.action?pageId=13533355.</w:t>
+      </w:r>
+    </w:p>
+    <w:p>
+      <w:pPr>
+        <w:spacing w:after="0" w:line="240" w:lineRule="auto"/>
+        <w:ind w:left="720" w:hanging="720"/>
         <w:rPr>
           <w:noProof/>
-          <w:lang w:val="en-GB"/>
-        </w:rPr>
-        <w:t xml:space="preserve">Open mass spectrometry search algorithm. </w:t>
+        </w:rPr>
+      </w:pPr>
+      <w:r>
+        <w:rPr>
+          <w:noProof/>
+        </w:rPr>
+        <w:t>2.</w:t>
+      </w:r>
+      <w:r>
+        <w:rPr>
+          <w:noProof/>
+        </w:rPr>
+        <w:tab/>
+        <w:t xml:space="preserve">Craig, R. &amp; Beavis, R.C. TANDEM: matching proteins with tandem mass spectra. </w:t>
       </w:r>
       <w:r>
         <w:rPr>
           <w:i/>
           <w:noProof/>
-          <w:lang w:val="en-GB"/>
-        </w:rPr>
-        <w:t>J Proteome Res</w:t>
+        </w:rPr>
+        <w:t>Bioinformatics</w:t>
       </w:r>
       <w:r>
         <w:rPr>
           <w:noProof/>
-          <w:lang w:val="en-GB"/>
         </w:rPr>
         <w:t xml:space="preserve"> </w:t>
       </w:r>
@@ -5083,16 +5158,14 @@
         <w:rPr>
           <w:b/>
           <w:noProof/>
-          <w:lang w:val="en-GB"/>
-        </w:rPr>
-        <w:t>3</w:t>
+        </w:rPr>
+        <w:t>20</w:t>
       </w:r>
       <w:r>
         <w:rPr>
           <w:noProof/>
-          <w:lang w:val="en-GB"/>
-        </w:rPr>
-        <w:t>, 958-964 (2004).</w:t>
+        </w:rPr>
+        <w:t>, 1466-1467 (2004).</w:t>
       </w:r>
     </w:p>
     <w:p>
@@ -5101,36 +5174,53 @@
         <w:ind w:left="720" w:hanging="720"/>
         <w:rPr>
           <w:noProof/>
-          <w:lang w:val="en-GB"/>
         </w:rPr>
       </w:pPr>
       <w:r>
         <w:rPr>
           <w:noProof/>
-          <w:lang w:val="en-GB"/>
-        </w:rPr>
-        <w:t>2.</w:t>
+        </w:rPr>
+        <w:t>3.</w:t>
       </w:r>
       <w:r>
         <w:rPr>
           <w:noProof/>
-          <w:lang w:val="en-GB"/>
         </w:rPr>
         <w:tab/>
-        <w:t xml:space="preserve">Craig, R. &amp; Beavis, R.C. TANDEM: matching proteins with tandem mass spectra. </w:t>
+        <w:t>http://ms.imp.ac.at/?goto=msamanda.</w:t>
+      </w:r>
+    </w:p>
+    <w:p>
+      <w:pPr>
+        <w:spacing w:after="0" w:line="240" w:lineRule="auto"/>
+        <w:ind w:left="720" w:hanging="720"/>
+        <w:rPr>
+          <w:noProof/>
+        </w:rPr>
+      </w:pPr>
+      <w:r>
+        <w:rPr>
+          <w:noProof/>
+        </w:rPr>
+        <w:t>4.</w:t>
+      </w:r>
+      <w:r>
+        <w:rPr>
+          <w:noProof/>
+        </w:rPr>
+        <w:tab/>
+        <w:t xml:space="preserve">Geer, L.Y. et al. Open mass spectrometry search algorithm. </w:t>
       </w:r>
       <w:r>
         <w:rPr>
           <w:i/>
           <w:noProof/>
-          <w:lang w:val="en-GB"/>
-        </w:rPr>
-        <w:t>Bioinformatics</w:t>
+        </w:rPr>
+        <w:t>J Proteome Res</w:t>
       </w:r>
       <w:r>
         <w:rPr>
           <w:noProof/>
-          <w:lang w:val="en-GB"/>
         </w:rPr>
         <w:t xml:space="preserve"> </w:t>
       </w:r>
@@ -5138,16 +5228,14 @@
         <w:rPr>
           <w:b/>
           <w:noProof/>
-          <w:lang w:val="en-GB"/>
-        </w:rPr>
-        <w:t>20</w:t>
+        </w:rPr>
+        <w:t>3</w:t>
       </w:r>
       <w:r>
         <w:rPr>
           <w:noProof/>
-          <w:lang w:val="en-GB"/>
-        </w:rPr>
-        <w:t>, 1466-1467 (2004).</w:t>
+        </w:rPr>
+        <w:t>, 958-964 (2004).</w:t>
       </w:r>
     </w:p>
     <w:p>
@@ -5156,23 +5244,46 @@
         <w:ind w:left="720" w:hanging="720"/>
         <w:rPr>
           <w:noProof/>
-          <w:lang w:val="en-GB"/>
         </w:rPr>
       </w:pPr>
       <w:r>
         <w:rPr>
           <w:noProof/>
-          <w:lang w:val="en-GB"/>
-        </w:rPr>
-        <w:t>3.</w:t>
+        </w:rPr>
+        <w:t>5.</w:t>
       </w:r>
       <w:r>
         <w:rPr>
           <w:noProof/>
-          <w:lang w:val="en-GB"/>
         </w:rPr>
         <w:tab/>
-        <w:t>Kim, S. MS-GF+: https://bix-lab.ucsd.edu/pages/viewpage.action?pageId=13533355.</w:t>
+        <w:t xml:space="preserve">Vaudel, M., Barsnes, H., Berven, F.S., Sickmann, A. &amp; Martens, L. SearchGUI: An open-source graphical user interface for simultaneous OMSSA and X!Tandem searches. </w:t>
+      </w:r>
+      <w:r>
+        <w:rPr>
+          <w:i/>
+          <w:noProof/>
+        </w:rPr>
+        <w:t>Proteomics</w:t>
+      </w:r>
+      <w:r>
+        <w:rPr>
+          <w:noProof/>
+        </w:rPr>
+        <w:t xml:space="preserve"> </w:t>
+      </w:r>
+      <w:r>
+        <w:rPr>
+          <w:b/>
+          <w:noProof/>
+        </w:rPr>
+        <w:t>11</w:t>
+      </w:r>
+      <w:r>
+        <w:rPr>
+          <w:noProof/>
+        </w:rPr>
+        <w:t>, 996-999 (2011).</w:t>
       </w:r>
     </w:p>
     <w:p>
@@ -5181,62 +5292,6 @@
         <w:ind w:left="720" w:hanging="720"/>
         <w:rPr>
           <w:noProof/>
-          <w:lang w:val="en-GB"/>
-        </w:rPr>
-      </w:pPr>
-      <w:r>
-        <w:rPr>
-          <w:noProof/>
-          <w:lang w:val="en-GB"/>
-        </w:rPr>
-        <w:t>4.</w:t>
-      </w:r>
-      <w:r>
-        <w:rPr>
-          <w:noProof/>
-          <w:lang w:val="en-GB"/>
-        </w:rPr>
-        <w:tab/>
-        <w:t xml:space="preserve">Vaudel, M., Barsnes, H., Berven, F.S., Sickmann, A. &amp; Martens, L. SearchGUI: An open-source graphical user interface for simultaneous OMSSA and X!Tandem searches. </w:t>
-      </w:r>
-      <w:r>
-        <w:rPr>
-          <w:i/>
-          <w:noProof/>
-          <w:lang w:val="en-GB"/>
-        </w:rPr>
-        <w:t>Proteomics</w:t>
-      </w:r>
-      <w:r>
-        <w:rPr>
-          <w:noProof/>
-          <w:lang w:val="en-GB"/>
-        </w:rPr>
-        <w:t xml:space="preserve"> </w:t>
-      </w:r>
-      <w:r>
-        <w:rPr>
-          <w:b/>
-          <w:noProof/>
-          <w:lang w:val="en-GB"/>
-        </w:rPr>
-        <w:t>11</w:t>
-      </w:r>
-      <w:r>
-        <w:rPr>
-          <w:noProof/>
-          <w:lang w:val="en-GB"/>
-        </w:rPr>
-        <w:t>, 996-999 (2011).</w:t>
-      </w:r>
-    </w:p>
-    <w:p>
-      <w:pPr>
-        <w:spacing w:after="0" w:line="240" w:lineRule="auto"/>
-        <w:ind w:left="720" w:hanging="720"/>
-        <w:rPr>
-          <w:noProof/>
-          <w:lang w:val="en-GB"/>
         </w:rPr>
       </w:pPr>
     </w:p>
@@ -8963,7 +9018,7 @@
 </file>
 
 <file path=customXml/itemProps1.xml><?xml version="1.0" encoding="utf-8"?>
-<ds:datastoreItem xmlns:ds="http://schemas.openxmlformats.org/officeDocument/2006/customXml" ds:itemID="{26483AF8-611D-4BF5-A17B-9D4E20DE77CB}">
+<ds:datastoreItem xmlns:ds="http://schemas.openxmlformats.org/officeDocument/2006/customXml" ds:itemID="{5D52BF82-5364-4A41-AE88-88B8A846C4C9}">
   <ds:schemaRefs>
     <ds:schemaRef ds:uri="http://schemas.openxmlformats.org/officeDocument/2006/bibliography"/>
   </ds:schemaRefs>

</xml_diff>

<commit_message>
Updated the getting started slides to include Comet. Updated Chapter 1.3 of the Tutorials.
</commit_message>
<xml_diff>
--- a/wiki/tutorial/1 - Identification/1.3 - Peptide-Spectrum Matching/1.3_peptide_to_spectrum_matching.docx
+++ b/wiki/tutorial/1 - Identification/1.3 - Peptide-Spectrum Matching/1.3_peptide_to_spectrum_matching.docx
@@ -829,6 +829,47 @@
         <w:fldChar w:fldCharType="end"/>
       </w:r>
       <w:r>
+        <w:t xml:space="preserve">, </w:t>
+      </w:r>
+      <w:r>
+        <w:rPr>
+          <w:color w:val="1F497D" w:themeColor="text2"/>
+        </w:rPr>
+        <w:t>Comet</w:t>
+      </w:r>
+      <w:r>
+        <w:rPr>
+          <w:color w:val="1F497D" w:themeColor="text2"/>
+        </w:rPr>
+        <w:fldChar w:fldCharType="begin"/>
+      </w:r>
+      <w:r>
+        <w:rPr>
+          <w:color w:val="1F497D" w:themeColor="text2"/>
+        </w:rPr>
+        <w:instrText xml:space="preserve"> ADDIN EN.CITE &lt;EndNote&gt;&lt;Cite&gt;&lt;Author&gt;Eng&lt;/Author&gt;&lt;Year&gt;2013&lt;/Year&gt;&lt;RecNum&gt;454&lt;/RecNum&gt;&lt;record&gt;&lt;rec-number&gt;454&lt;/rec-number&gt;&lt;foreign-keys&gt;&lt;key app="EN" db-id="wsxvrwestxpfw9e2re6pzxdopvfd2pfwxadz"&gt;454&lt;/key&gt;&lt;/foreign-keys&gt;&lt;ref-type name="Journal Article"&gt;17&lt;/ref-type&gt;&lt;contributors&gt;&lt;authors&gt;&lt;author&gt;Eng, J. K.&lt;/author&gt;&lt;author&gt;Jahan, T. A.&lt;/author&gt;&lt;author&gt;Hoopmann, M. R.&lt;/author&gt;&lt;/authors&gt;&lt;/contributors&gt;&lt;auth-address&gt;Department of Genome Sciences, University of Washington, Seattle, WA 98195-8050, USA. engj@u.washington.edu&lt;/auth-address&gt;&lt;titles&gt;&lt;title&gt;Comet: an open-source MS/MS sequence database search tool&lt;/title&gt;&lt;secondary-title&gt;Proteomics&lt;/secondary-title&gt;&lt;/titles&gt;&lt;periodical&gt;&lt;full-title&gt;Proteomics&lt;/full-title&gt;&lt;/periodical&gt;&lt;pages&gt;22-4&lt;/pages&gt;&lt;volume&gt;13&lt;/volume&gt;&lt;number&gt;1&lt;/number&gt;&lt;edition&gt;2012/11/14&lt;/edition&gt;&lt;keywords&gt;&lt;keyword&gt;Algorithms&lt;/keyword&gt;&lt;keyword&gt;Amino Acid Sequence&lt;/keyword&gt;&lt;keyword&gt;*Databases, Protein&lt;/keyword&gt;&lt;keyword&gt;Humans&lt;/keyword&gt;&lt;keyword&gt;Peptides/*genetics&lt;/keyword&gt;&lt;keyword&gt;Proteins/*genetics&lt;/keyword&gt;&lt;keyword&gt;Proteomics&lt;/keyword&gt;&lt;keyword&gt;Search Engine&lt;/keyword&gt;&lt;keyword&gt;*Software&lt;/keyword&gt;&lt;keyword&gt;Tandem Mass Spectrometry&lt;/keyword&gt;&lt;/keywords&gt;&lt;dates&gt;&lt;year&gt;2013&lt;/year&gt;&lt;pub-dates&gt;&lt;date&gt;Jan&lt;/date&gt;&lt;/pub-dates&gt;&lt;/dates&gt;&lt;isbn&gt;1615-9861 (Electronic)&amp;#xD;1615-9853 (Linking)&lt;/isbn&gt;&lt;accession-num&gt;23148064&lt;/accession-num&gt;&lt;urls&gt;&lt;related-urls&gt;&lt;url&gt;http://www.ncbi.nlm.nih.gov/entrez/query.fcgi?cmd=Retrieve&amp;amp;db=PubMed&amp;amp;dopt=Citation&amp;amp;list_uids=23148064&lt;/url&gt;&lt;/related-urls&gt;&lt;/urls&gt;&lt;electronic-resource-num&gt;10.1002/pmic.201200439&lt;/electronic-resource-num&gt;&lt;language&gt;eng&lt;/language&gt;&lt;/record&gt;&lt;/Cite&gt;&lt;/EndNote&gt;</w:instrText>
+      </w:r>
+      <w:r>
+        <w:rPr>
+          <w:color w:val="1F497D" w:themeColor="text2"/>
+        </w:rPr>
+        <w:fldChar w:fldCharType="separate"/>
+      </w:r>
+      <w:r>
+        <w:rPr>
+          <w:noProof/>
+          <w:color w:val="1F497D" w:themeColor="text2"/>
+          <w:vertAlign w:val="superscript"/>
+        </w:rPr>
+        <w:t>5</w:t>
+      </w:r>
+      <w:r>
+        <w:rPr>
+          <w:color w:val="1F497D" w:themeColor="text2"/>
+        </w:rPr>
+        <w:fldChar w:fldCharType="end"/>
+      </w:r>
+      <w:r>
         <w:rPr>
           <w:color w:val="1F497D" w:themeColor="text2"/>
         </w:rPr>
@@ -880,7 +921,7 @@
             <w:noProof/>
             <w:vertAlign w:val="superscript"/>
           </w:rPr>
-          <w:t>5</w:t>
+          <w:t>6</w:t>
         </w:r>
         <w:r>
           <w:rPr>
@@ -943,7 +984,7 @@
             <w:noProof/>
             <w:vertAlign w:val="superscript"/>
           </w:rPr>
-          <w:t>6</w:t>
+          <w:t>7</w:t>
         </w:r>
         <w:r>
           <w:fldChar w:fldCharType="end"/>
@@ -1031,6 +1072,18 @@
           <w:color w:val="1F497D" w:themeColor="text2"/>
         </w:rPr>
         <w:t>MS-GF+</w:t>
+      </w:r>
+      <w:r>
+        <w:rPr>
+          <w:color w:val="1F497D" w:themeColor="text2"/>
+        </w:rPr>
+        <w:t xml:space="preserve">, </w:t>
+      </w:r>
+      <w:r>
+        <w:rPr>
+          <w:color w:val="1F497D" w:themeColor="text2"/>
+        </w:rPr>
+        <w:t>Comet</w:t>
       </w:r>
       <w:r>
         <w:rPr>
@@ -1197,9 +1250,9 @@
         </w:rPr>
         <w:drawing>
           <wp:inline distT="0" distB="0" distL="0" distR="0">
-            <wp:extent cx="4158670" cy="3534870"/>
-            <wp:effectExtent l="0" t="19050" r="70430" b="65580"/>
-            <wp:docPr id="1" name="Picture 2"/>
+            <wp:extent cx="3822804" cy="3472926"/>
+            <wp:effectExtent l="0" t="19050" r="82446" b="51324"/>
+            <wp:docPr id="2" name="Picture 2"/>
             <wp:cNvGraphicFramePr>
               <a:graphicFrameLocks xmlns:a="http://schemas.openxmlformats.org/drawingml/2006/main" noChangeAspect="1"/>
             </wp:cNvGraphicFramePr>
@@ -1222,7 +1275,7 @@
                   <pic:spPr bwMode="auto">
                     <a:xfrm>
                       <a:off x="0" y="0"/>
-                      <a:ext cx="4164811" cy="3540090"/>
+                      <a:ext cx="3826417" cy="3476208"/>
                     </a:xfrm>
                     <a:prstGeom prst="rect">
                       <a:avLst/>
@@ -1327,6 +1380,18 @@
           <w:color w:val="1F497D" w:themeColor="text2"/>
           <w:lang w:val="en-GB"/>
         </w:rPr>
+        <w:t xml:space="preserve">, </w:t>
+      </w:r>
+      <w:r>
+        <w:rPr>
+          <w:color w:val="1F497D" w:themeColor="text2"/>
+        </w:rPr>
+        <w:t>Comet</w:t>
+      </w:r>
+      <w:r>
+        <w:rPr>
+          <w:color w:val="1F497D" w:themeColor="text2"/>
+        </w:rPr>
         <w:t xml:space="preserve"> </w:t>
       </w:r>
       <w:r>
@@ -1353,11 +1418,52 @@
         <w:rPr>
           <w:lang w:val="en-GB"/>
         </w:rPr>
-        <w:t>and</w:t>
+        <w:t>are</w:t>
+      </w:r>
+      <w:r>
+        <w:rPr>
+          <w:lang w:val="en-GB"/>
+        </w:rPr>
+        <w:t xml:space="preserve"> already selected</w:t>
+      </w:r>
+      <w:r>
+        <w:rPr>
+          <w:lang w:val="en-GB"/>
+        </w:rPr>
+        <w:t xml:space="preserve">. In fact, keen observers may already </w:t>
+      </w:r>
+      <w:r>
+        <w:rPr>
+          <w:lang w:val="en-GB"/>
+        </w:rPr>
+        <w:t xml:space="preserve">have </w:t>
+      </w:r>
+      <w:r>
+        <w:rPr>
+          <w:lang w:val="en-GB"/>
+        </w:rPr>
+        <w:t>noticed the</w:t>
+      </w:r>
+      <w:r>
+        <w:rPr>
+          <w:lang w:val="en-GB"/>
+        </w:rPr>
+        <w:t xml:space="preserve"> search engines</w:t>
+      </w:r>
+      <w:r>
+        <w:rPr>
+          <w:lang w:val="en-GB"/>
+        </w:rPr>
+        <w:t xml:space="preserve"> in the </w:t>
       </w:r>
       <w:r>
         <w:rPr>
           <w:color w:val="1F497D" w:themeColor="text2"/>
+        </w:rPr>
+        <w:t>SearchGUI</w:t>
+      </w:r>
+      <w:r>
+        <w:rPr>
           <w:lang w:val="en-GB"/>
         </w:rPr>
         <w:t xml:space="preserve"> </w:t>
@@ -1366,43 +1472,13 @@
         <w:rPr>
           <w:lang w:val="en-GB"/>
         </w:rPr>
-        <w:t>are</w:t>
-      </w:r>
-      <w:r>
-        <w:rPr>
-          <w:lang w:val="en-GB"/>
-        </w:rPr>
-        <w:t xml:space="preserve"> already selected</w:t>
-      </w:r>
-      <w:r>
-        <w:rPr>
-          <w:lang w:val="en-GB"/>
-        </w:rPr>
-        <w:t xml:space="preserve">. In fact, keen observers may already </w:t>
-      </w:r>
-      <w:r>
-        <w:rPr>
-          <w:lang w:val="en-GB"/>
-        </w:rPr>
-        <w:t xml:space="preserve">have </w:t>
-      </w:r>
-      <w:r>
-        <w:rPr>
-          <w:lang w:val="en-GB"/>
-        </w:rPr>
-        <w:t>noticed the</w:t>
-      </w:r>
-      <w:r>
-        <w:rPr>
-          <w:lang w:val="en-GB"/>
-        </w:rPr>
-        <w:t xml:space="preserve"> search engines</w:t>
-      </w:r>
-      <w:r>
-        <w:rPr>
-          <w:lang w:val="en-GB"/>
-        </w:rPr>
-        <w:t xml:space="preserve"> in the </w:t>
+        <w:t>resources</w:t>
+      </w:r>
+      <w:r>
+        <w:rPr>
+          <w:lang w:val="en-GB"/>
+        </w:rPr>
+        <w:t xml:space="preserve"> folder. This means that when you have downloaded the </w:t>
       </w:r>
       <w:r>
         <w:rPr>
@@ -1414,31 +1490,31 @@
         <w:rPr>
           <w:lang w:val="en-GB"/>
         </w:rPr>
+        <w:t xml:space="preserve"> zip</w:t>
+      </w:r>
+      <w:r>
+        <w:rPr>
+          <w:lang w:val="en-GB"/>
+        </w:rPr>
         <w:t xml:space="preserve"> </w:t>
       </w:r>
       <w:r>
         <w:rPr>
           <w:lang w:val="en-GB"/>
         </w:rPr>
-        <w:t>resources</w:t>
-      </w:r>
-      <w:r>
-        <w:rPr>
-          <w:lang w:val="en-GB"/>
-        </w:rPr>
-        <w:t xml:space="preserve"> folder. This means that when you have downloaded the </w:t>
-      </w:r>
-      <w:r>
-        <w:rPr>
-          <w:color w:val="1F497D" w:themeColor="text2"/>
-        </w:rPr>
-        <w:t>SearchGUI</w:t>
-      </w:r>
-      <w:r>
-        <w:rPr>
-          <w:lang w:val="en-GB"/>
-        </w:rPr>
-        <w:t xml:space="preserve"> zip</w:t>
+        <w:t xml:space="preserve">file </w:t>
+      </w:r>
+      <w:r>
+        <w:rPr>
+          <w:lang w:val="en-GB"/>
+        </w:rPr>
+        <w:t xml:space="preserve">and unzipped it (which comprises the entire installation procedure), you have also already </w:t>
+      </w:r>
+      <w:r>
+        <w:rPr>
+          <w:lang w:val="en-GB"/>
+        </w:rPr>
+        <w:t>installed</w:t>
       </w:r>
       <w:r>
         <w:rPr>
@@ -1450,19 +1526,7 @@
         <w:rPr>
           <w:lang w:val="en-GB"/>
         </w:rPr>
-        <w:t xml:space="preserve">file </w:t>
-      </w:r>
-      <w:r>
-        <w:rPr>
-          <w:lang w:val="en-GB"/>
-        </w:rPr>
-        <w:t xml:space="preserve">and unzipped it (which comprises the entire installation procedure), you have also already </w:t>
-      </w:r>
-      <w:r>
-        <w:rPr>
-          <w:lang w:val="en-GB"/>
-        </w:rPr>
-        <w:t>installed</w:t>
+        <w:t>all the six</w:t>
       </w:r>
       <w:r>
         <w:rPr>
@@ -1470,83 +1534,11 @@
         </w:rPr>
         <w:t xml:space="preserve"> </w:t>
       </w:r>
-      <w:proofErr w:type="spellStart"/>
-      <w:r>
-        <w:rPr>
-          <w:color w:val="1F497D" w:themeColor="text2"/>
-          <w:lang w:val="en-GB"/>
-        </w:rPr>
-        <w:t>X!Tandem</w:t>
-      </w:r>
-      <w:proofErr w:type="spellEnd"/>
-      <w:r>
-        <w:rPr>
-          <w:lang w:val="en-GB"/>
-        </w:rPr>
-        <w:t>,</w:t>
-      </w:r>
-      <w:r>
-        <w:rPr>
-          <w:color w:val="1F497D" w:themeColor="text2"/>
-          <w:lang w:val="en-GB"/>
-        </w:rPr>
-        <w:t xml:space="preserve"> </w:t>
-      </w:r>
-      <w:proofErr w:type="spellStart"/>
-      <w:r>
-        <w:rPr>
-          <w:color w:val="1F497D" w:themeColor="text2"/>
-          <w:lang w:val="en-GB"/>
-        </w:rPr>
-        <w:t>MyriMatch</w:t>
-      </w:r>
-      <w:proofErr w:type="spellEnd"/>
-      <w:r>
-        <w:rPr>
-          <w:color w:val="1F497D" w:themeColor="text2"/>
-          <w:lang w:val="en-GB"/>
-        </w:rPr>
-        <w:t xml:space="preserve">, </w:t>
-      </w:r>
-      <w:r>
-        <w:rPr>
-          <w:color w:val="1F497D" w:themeColor="text2"/>
-          <w:lang w:val="en-GB"/>
-        </w:rPr>
-        <w:t>MS Amanda</w:t>
-      </w:r>
-      <w:r>
-        <w:rPr>
-          <w:color w:val="1F497D" w:themeColor="text2"/>
-          <w:lang w:val="en-GB"/>
-        </w:rPr>
-        <w:t>, MS-GF+</w:t>
-      </w:r>
-      <w:r>
-        <w:rPr>
-          <w:color w:val="1F497D" w:themeColor="text2"/>
-          <w:lang w:val="en-GB"/>
-        </w:rPr>
-        <w:t xml:space="preserve"> </w:t>
-      </w:r>
-      <w:r>
-        <w:rPr>
-          <w:lang w:val="en-GB"/>
-        </w:rPr>
-        <w:t xml:space="preserve">and </w:t>
-      </w:r>
-      <w:r>
-        <w:rPr>
-          <w:color w:val="1F497D" w:themeColor="text2"/>
-          <w:lang w:val="en-GB"/>
-        </w:rPr>
-        <w:t>OMSSA</w:t>
-      </w:r>
-      <w:r>
-        <w:rPr>
-          <w:lang w:val="en-GB"/>
-        </w:rPr>
-        <w:t xml:space="preserve"> </w:t>
+      <w:r>
+        <w:rPr>
+          <w:lang w:val="en-GB"/>
+        </w:rPr>
+        <w:t xml:space="preserve">search engines </w:t>
       </w:r>
       <w:r>
         <w:rPr>
@@ -2050,6 +2042,26 @@
         <w:rPr>
           <w:lang w:val="en-GB"/>
         </w:rPr>
+        <w:t xml:space="preserve"> (containing all reviewed human protein sequences plus </w:t>
+      </w:r>
+      <w:proofErr w:type="spellStart"/>
+      <w:r>
+        <w:rPr>
+          <w:lang w:val="en-GB"/>
+        </w:rPr>
+        <w:t>trypsin</w:t>
+      </w:r>
+      <w:proofErr w:type="spellEnd"/>
+      <w:r>
+        <w:rPr>
+          <w:lang w:val="en-GB"/>
+        </w:rPr>
+        <w:t>)</w:t>
+      </w:r>
+      <w:r>
+        <w:rPr>
+          <w:lang w:val="en-GB"/>
+        </w:rPr>
         <w:t>.</w:t>
       </w:r>
       <w:r>
@@ -2313,7 +2325,7 @@
           <wp:inline distT="0" distB="0" distL="0" distR="0">
             <wp:extent cx="4400550" cy="2661666"/>
             <wp:effectExtent l="0" t="19050" r="76200" b="62484"/>
-            <wp:docPr id="4" name="Picture 5"/>
+            <wp:docPr id="11" name="Picture 11"/>
             <wp:cNvGraphicFramePr>
               <a:graphicFrameLocks xmlns:a="http://schemas.openxmlformats.org/drawingml/2006/main" noChangeAspect="1"/>
             </wp:cNvGraphicFramePr>
@@ -2321,7 +2333,7 @@
               <a:graphicData uri="http://schemas.openxmlformats.org/drawingml/2006/picture">
                 <pic:pic xmlns:pic="http://schemas.openxmlformats.org/drawingml/2006/picture">
                   <pic:nvPicPr>
-                    <pic:cNvPr id="0" name="Picture 5"/>
+                    <pic:cNvPr id="0" name="Picture 11"/>
                     <pic:cNvPicPr>
                       <a:picLocks noChangeAspect="1" noChangeArrowheads="1"/>
                     </pic:cNvPicPr>
@@ -2386,7 +2398,7 @@
         </w:rPr>
         <w:pict>
           <v:shape id="_x0000_s1078" type="#_x0000_t202" style="position:absolute;margin-left:4.45pt;margin-top:11.2pt;width:458.55pt;height:53.6pt;z-index:251662336;mso-position-horizontal-relative:margin" fillcolor="#ffc">
-            <v:textbox>
+            <v:textbox style="mso-next-textbox:#_x0000_s1078">
               <w:txbxContent>
                 <w:p>
                   <w:pPr>
@@ -4123,9 +4135,22 @@
       </w:r>
       <w:r>
         <w:rPr>
+          <w:lang w:val="en-GB"/>
+        </w:rPr>
+        <w:t>,</w:t>
+      </w:r>
+      <w:r>
+        <w:rPr>
           <w:color w:val="1F497D" w:themeColor="text2"/>
           <w:lang w:val="en-GB"/>
         </w:rPr>
+        <w:t xml:space="preserve"> Comet</w:t>
+      </w:r>
+      <w:r>
+        <w:rPr>
+          <w:color w:val="1F497D" w:themeColor="text2"/>
+          <w:lang w:val="en-GB"/>
+        </w:rPr>
         <w:t xml:space="preserve"> </w:t>
       </w:r>
       <w:r>
@@ -4252,6 +4277,19 @@
           <w:lang w:val="en-GB"/>
         </w:rPr>
         <w:t>MS-GF+</w:t>
+      </w:r>
+      <w:r>
+        <w:rPr>
+          <w:lang w:val="en-GB"/>
+        </w:rPr>
+        <w:t>,</w:t>
+      </w:r>
+      <w:r>
+        <w:rPr>
+          <w:color w:val="1F497D" w:themeColor="text2"/>
+          <w:lang w:val="en-GB"/>
+        </w:rPr>
+        <w:t xml:space="preserve"> Comet</w:t>
       </w:r>
       <w:r>
         <w:rPr>
@@ -4413,11 +4451,71 @@
           <w:noProof/>
           <w:lang w:val="nb-NO" w:eastAsia="nb-NO"/>
         </w:rPr>
+        <w:pict>
+          <v:shape id="_x0000_s1083" type="#_x0000_t202" style="position:absolute;left:0;text-align:left;margin-left:7.2pt;margin-top:270.35pt;width:443.4pt;height:57.1pt;z-index:251665408;mso-position-horizontal-relative:margin" fillcolor="#ffc">
+            <v:textbox style="mso-next-textbox:#_x0000_s1083">
+              <w:txbxContent>
+                <w:p>
+                  <w:pPr>
+                    <w:jc w:val="both"/>
+                    <w:rPr>
+                      <w:sz w:val="20"/>
+                      <w:szCs w:val="20"/>
+                    </w:rPr>
+                  </w:pPr>
+                  <w:r>
+                    <w:rPr>
+                      <w:b/>
+                      <w:sz w:val="20"/>
+                      <w:szCs w:val="20"/>
+                    </w:rPr>
+                    <w:t>Tip:</w:t>
+                  </w:r>
+                  <w:r>
+                    <w:rPr>
+                      <w:sz w:val="20"/>
+                      <w:szCs w:val="20"/>
+                    </w:rPr>
+                    <w:br/>
+                  </w:r>
+                  <w:r>
+                    <w:rPr>
+                      <w:i/>
+                      <w:lang w:val="en-GB"/>
+                    </w:rPr>
+                    <w:t>Using an empty folder for the se</w:t>
+                  </w:r>
+                  <w:r>
+                    <w:rPr>
+                      <w:i/>
+                      <w:lang w:val="en-GB"/>
+                    </w:rPr>
+                    <w:t>arch output simplifies the post-</w:t>
+                  </w:r>
+                  <w:r>
+                    <w:rPr>
+                      <w:i/>
+                      <w:lang w:val="en-GB"/>
+                    </w:rPr>
+                    <w:t>processing!</w:t>
+                  </w:r>
+                </w:p>
+              </w:txbxContent>
+            </v:textbox>
+            <w10:wrap type="square" anchorx="margin"/>
+          </v:shape>
+        </w:pict>
+      </w:r>
+      <w:r>
+        <w:rPr>
+          <w:noProof/>
+          <w:lang w:val="nb-NO" w:eastAsia="nb-NO"/>
+        </w:rPr>
         <w:drawing>
           <wp:inline distT="0" distB="0" distL="0" distR="0">
-            <wp:extent cx="3463697" cy="2944142"/>
-            <wp:effectExtent l="0" t="19050" r="79603" b="65758"/>
-            <wp:docPr id="10" name="Picture 11"/>
+            <wp:extent cx="3428429" cy="3116390"/>
+            <wp:effectExtent l="0" t="19050" r="76771" b="64960"/>
+            <wp:docPr id="9" name="Picture 14"/>
             <wp:cNvGraphicFramePr>
               <a:graphicFrameLocks xmlns:a="http://schemas.openxmlformats.org/drawingml/2006/main" noChangeAspect="1"/>
             </wp:cNvGraphicFramePr>
@@ -4425,7 +4523,7 @@
               <a:graphicData uri="http://schemas.openxmlformats.org/drawingml/2006/picture">
                 <pic:pic xmlns:pic="http://schemas.openxmlformats.org/drawingml/2006/picture">
                   <pic:nvPicPr>
-                    <pic:cNvPr id="0" name="Picture 11"/>
+                    <pic:cNvPr id="0" name="Picture 14"/>
                     <pic:cNvPicPr>
                       <a:picLocks noChangeAspect="1" noChangeArrowheads="1"/>
                     </pic:cNvPicPr>
@@ -4440,7 +4538,7 @@
                   <pic:spPr bwMode="auto">
                     <a:xfrm>
                       <a:off x="0" y="0"/>
-                      <a:ext cx="3470617" cy="2950024"/>
+                      <a:ext cx="3428429" cy="3116390"/>
                     </a:xfrm>
                     <a:prstGeom prst="rect">
                       <a:avLst/>
@@ -4480,8 +4578,8 @@
           <w:lang w:val="nb-NO" w:eastAsia="nb-NO"/>
         </w:rPr>
         <w:pict>
-          <v:shape id="_x0000_s1085" type="#_x0000_t202" style="position:absolute;left:0;text-align:left;margin-left:7.2pt;margin-top:106.4pt;width:443.4pt;height:73.85pt;z-index:251666432;mso-position-horizontal-relative:margin" fillcolor="#ffc">
-            <v:textbox>
+          <v:shape id="_x0000_s1085" type="#_x0000_t202" style="position:absolute;left:0;text-align:left;margin-left:7.2pt;margin-top:80.7pt;width:443.4pt;height:73.85pt;z-index:251666432;mso-position-horizontal-relative:margin" fillcolor="#ffc">
+            <v:textbox style="mso-next-textbox:#_x0000_s1085">
               <w:txbxContent>
                 <w:p>
                   <w:pPr>
@@ -4555,66 +4653,6 @@
           </v:shape>
         </w:pict>
       </w:r>
-      <w:r>
-        <w:rPr>
-          <w:noProof/>
-          <w:lang w:val="nb-NO" w:eastAsia="nb-NO"/>
-        </w:rPr>
-        <w:pict>
-          <v:shape id="_x0000_s1083" type="#_x0000_t202" style="position:absolute;left:0;text-align:left;margin-left:7.2pt;margin-top:23.1pt;width:443.4pt;height:57.1pt;z-index:251665408;mso-position-horizontal-relative:margin" fillcolor="#ffc">
-            <v:textbox style="mso-next-textbox:#_x0000_s1083">
-              <w:txbxContent>
-                <w:p>
-                  <w:pPr>
-                    <w:jc w:val="both"/>
-                    <w:rPr>
-                      <w:sz w:val="20"/>
-                      <w:szCs w:val="20"/>
-                    </w:rPr>
-                  </w:pPr>
-                  <w:r>
-                    <w:rPr>
-                      <w:b/>
-                      <w:sz w:val="20"/>
-                      <w:szCs w:val="20"/>
-                    </w:rPr>
-                    <w:t>Tip:</w:t>
-                  </w:r>
-                  <w:r>
-                    <w:rPr>
-                      <w:sz w:val="20"/>
-                      <w:szCs w:val="20"/>
-                    </w:rPr>
-                    <w:br/>
-                  </w:r>
-                  <w:r>
-                    <w:rPr>
-                      <w:i/>
-                      <w:lang w:val="en-GB"/>
-                    </w:rPr>
-                    <w:t>Using an empty folder for the se</w:t>
-                  </w:r>
-                  <w:r>
-                    <w:rPr>
-                      <w:i/>
-                      <w:lang w:val="en-GB"/>
-                    </w:rPr>
-                    <w:t>arch output simplifies the post-</w:t>
-                  </w:r>
-                  <w:r>
-                    <w:rPr>
-                      <w:i/>
-                      <w:lang w:val="en-GB"/>
-                    </w:rPr>
-                    <w:t>processing!</w:t>
-                  </w:r>
-                </w:p>
-              </w:txbxContent>
-            </v:textbox>
-            <w10:wrap type="square" anchorx="margin"/>
-          </v:shape>
-        </w:pict>
-      </w:r>
     </w:p>
     <w:p>
       <w:pPr>
@@ -5434,14 +5472,14 @@
           <w:noProof/>
         </w:rPr>
         <w:tab/>
-        <w:t xml:space="preserve">Geer, L.Y. et al. Open mass spectrometry search algorithm. </w:t>
+        <w:t xml:space="preserve">Eng, J.K., Jahan, T.A. &amp; Hoopmann, M.R. Comet: an open-source MS/MS sequence database search tool. </w:t>
       </w:r>
       <w:r>
         <w:rPr>
           <w:i/>
           <w:noProof/>
         </w:rPr>
-        <w:t>J Proteome Res</w:t>
+        <w:t>Proteomics</w:t>
       </w:r>
       <w:r>
         <w:rPr>
@@ -5454,13 +5492,13 @@
           <w:b/>
           <w:noProof/>
         </w:rPr>
-        <w:t>3</w:t>
+        <w:t>13</w:t>
       </w:r>
       <w:r>
         <w:rPr>
           <w:noProof/>
         </w:rPr>
-        <w:t>, 958-964 (2004).</w:t>
+        <w:t>, 22-24 (2013).</w:t>
       </w:r>
     </w:p>
     <w:p>
@@ -5476,6 +5514,54 @@
           <w:noProof/>
         </w:rPr>
         <w:t>6.</w:t>
+      </w:r>
+      <w:r>
+        <w:rPr>
+          <w:noProof/>
+        </w:rPr>
+        <w:tab/>
+        <w:t xml:space="preserve">Geer, L.Y. et al. Open mass spectrometry search algorithm. </w:t>
+      </w:r>
+      <w:r>
+        <w:rPr>
+          <w:i/>
+          <w:noProof/>
+        </w:rPr>
+        <w:t>J Proteome Res</w:t>
+      </w:r>
+      <w:r>
+        <w:rPr>
+          <w:noProof/>
+        </w:rPr>
+        <w:t xml:space="preserve"> </w:t>
+      </w:r>
+      <w:r>
+        <w:rPr>
+          <w:b/>
+          <w:noProof/>
+        </w:rPr>
+        <w:t>3</w:t>
+      </w:r>
+      <w:r>
+        <w:rPr>
+          <w:noProof/>
+        </w:rPr>
+        <w:t>, 958-964 (2004).</w:t>
+      </w:r>
+    </w:p>
+    <w:p>
+      <w:pPr>
+        <w:spacing w:after="0" w:line="240" w:lineRule="auto"/>
+        <w:ind w:left="720" w:hanging="720"/>
+        <w:rPr>
+          <w:noProof/>
+        </w:rPr>
+      </w:pPr>
+      <w:r>
+        <w:rPr>
+          <w:noProof/>
+        </w:rPr>
+        <w:t>7.</w:t>
       </w:r>
       <w:r>
         <w:rPr>
@@ -5768,7 +5854,7 @@
         <w:b/>
         <w:noProof/>
       </w:rPr>
-      <w:t>9</w:t>
+      <w:t>8</w:t>
     </w:r>
     <w:r>
       <w:rPr>
@@ -9243,7 +9329,7 @@
 </file>
 
 <file path=customXml/itemProps1.xml><?xml version="1.0" encoding="utf-8"?>
-<ds:datastoreItem xmlns:ds="http://schemas.openxmlformats.org/officeDocument/2006/customXml" ds:itemID="{D76FD221-006F-499D-856B-8114383B9164}">
+<ds:datastoreItem xmlns:ds="http://schemas.openxmlformats.org/officeDocument/2006/customXml" ds:itemID="{3EF9501B-2113-4A64-BF36-E6C3E325BD8F}">
   <ds:schemaRefs>
     <ds:schemaRef ds:uri="http://schemas.openxmlformats.org/officeDocument/2006/bibliography"/>
   </ds:schemaRefs>

</xml_diff>